<commit_message>
Genomfört delar av kompletteringen
</commit_message>
<xml_diff>
--- a/da336a_designdokument_grupp23_vt16.docx
+++ b/da336a_designdokument_grupp23_vt16.docx
@@ -1,6 +1,6 @@
 
 <file path=word/document.xml><?xml version="1.0" encoding="utf-8"?>
-<w:document xmlns:wpc="http://schemas.microsoft.com/office/word/2010/wordprocessingCanvas" xmlns:mo="http://schemas.microsoft.com/office/mac/office/2008/main" xmlns:mc="http://schemas.openxmlformats.org/markup-compatibility/2006" xmlns:mv="urn:schemas-microsoft-com:mac:vml" xmlns:o="urn:schemas-microsoft-com:office:office" xmlns:r="http://schemas.openxmlformats.org/officeDocument/2006/relationships" xmlns:m="http://schemas.openxmlformats.org/officeDocument/2006/math" xmlns:v="urn:schemas-microsoft-com:vml" xmlns:wp14="http://schemas.microsoft.com/office/word/2010/wordprocessingDrawing" xmlns:wp="http://schemas.openxmlformats.org/drawingml/2006/wordprocessingDrawing" xmlns:w10="urn:schemas-microsoft-com:office:word" xmlns:w="http://schemas.openxmlformats.org/wordprocessingml/2006/main" xmlns:w14="http://schemas.microsoft.com/office/word/2010/wordml" xmlns:w15="http://schemas.microsoft.com/office/word/2012/wordml" xmlns:wpg="http://schemas.microsoft.com/office/word/2010/wordprocessingGroup" xmlns:wpi="http://schemas.microsoft.com/office/word/2010/wordprocessingInk" xmlns:wne="http://schemas.microsoft.com/office/word/2006/wordml" xmlns:wps="http://schemas.microsoft.com/office/word/2010/wordprocessingShape" mc:Ignorable="w14 w15 wp14">
+<w:document xmlns:wpc="http://schemas.microsoft.com/office/word/2010/wordprocessingCanvas" xmlns:mc="http://schemas.openxmlformats.org/markup-compatibility/2006" xmlns:o="urn:schemas-microsoft-com:office:office" xmlns:r="http://schemas.openxmlformats.org/officeDocument/2006/relationships" xmlns:m="http://schemas.openxmlformats.org/officeDocument/2006/math" xmlns:v="urn:schemas-microsoft-com:vml" xmlns:wp14="http://schemas.microsoft.com/office/word/2010/wordprocessingDrawing" xmlns:wp="http://schemas.openxmlformats.org/drawingml/2006/wordprocessingDrawing" xmlns:w10="urn:schemas-microsoft-com:office:word" xmlns:w="http://schemas.openxmlformats.org/wordprocessingml/2006/main" xmlns:w14="http://schemas.microsoft.com/office/word/2010/wordml" xmlns:w15="http://schemas.microsoft.com/office/word/2012/wordml" xmlns:wpg="http://schemas.microsoft.com/office/word/2010/wordprocessingGroup" xmlns:wpi="http://schemas.microsoft.com/office/word/2010/wordprocessingInk" xmlns:wne="http://schemas.microsoft.com/office/word/2006/wordml" xmlns:wps="http://schemas.microsoft.com/office/word/2010/wordprocessingShape" mc:Ignorable="w14 w15 wp14">
   <w:body>
     <w:p>
       <w:pPr>
@@ -486,25 +486,60 @@
           <w:tcPr>
             <w:tcW w:w="1314" w:type="dxa"/>
           </w:tcPr>
-          <w:p/>
+          <w:p>
+            <w:r>
+              <w:t>160724</w:t>
+            </w:r>
+          </w:p>
         </w:tc>
         <w:tc>
           <w:tcPr>
             <w:tcW w:w="976" w:type="dxa"/>
           </w:tcPr>
-          <w:p/>
+          <w:p>
+            <w:r>
+              <w:t>1.6</w:t>
+            </w:r>
+          </w:p>
         </w:tc>
         <w:tc>
           <w:tcPr>
             <w:tcW w:w="4506" w:type="dxa"/>
           </w:tcPr>
-          <w:p/>
+          <w:p>
+            <w:pPr>
+              <w:jc w:val="left"/>
+            </w:pPr>
+            <w:r>
+              <w:t xml:space="preserve">Tagit bort </w:t>
+            </w:r>
+            <w:proofErr w:type="spellStart"/>
+            <w:r>
+              <w:t>placeholders</w:t>
+            </w:r>
+            <w:proofErr w:type="spellEnd"/>
+            <w:r>
+              <w:t xml:space="preserve">, ändrat i systemdiagram och tagit </w:t>
+            </w:r>
+            <w:proofErr w:type="spellStart"/>
+            <w:r>
+              <w:t>screenshot</w:t>
+            </w:r>
+            <w:proofErr w:type="spellEnd"/>
+            <w:r>
+              <w:t xml:space="preserve"> av slutversion.</w:t>
+            </w:r>
+          </w:p>
         </w:tc>
         <w:tc>
           <w:tcPr>
             <w:tcW w:w="2266" w:type="dxa"/>
           </w:tcPr>
-          <w:p/>
+          <w:p>
+            <w:r>
+              <w:t>Johannes</w:t>
+            </w:r>
+          </w:p>
         </w:tc>
       </w:tr>
     </w:tbl>
@@ -520,9 +555,6 @@
           <w:szCs w:val="32"/>
         </w:rPr>
       </w:pPr>
-      <w:r>
-        <w:t>[Fler rader läggs till efterhand som det behövs.]</w:t>
-      </w:r>
       <w:r>
         <w:br w:type="page"/>
       </w:r>
@@ -1291,52 +1323,6 @@
     <w:p/>
     <w:p>
       <w:pPr>
-        <w:pStyle w:val="Rubrik1"/>
-      </w:pPr>
-      <w:bookmarkStart w:id="3" w:name="_Toc450042775"/>
-      <w:r>
-        <w:t>Referenser</w:t>
-      </w:r>
-      <w:bookmarkEnd w:id="3"/>
-    </w:p>
-    <w:p>
-      <w:r>
-        <w:t>&lt;referens&gt;</w:t>
-      </w:r>
-    </w:p>
-    <w:p/>
-    <w:p>
-      <w:r>
-        <w:t>&lt;referens&gt;</w:t>
-      </w:r>
-    </w:p>
-    <w:p/>
-    <w:p>
-      <w:r>
-        <w:t>[Använd ett referenssystem och utforma referenser konsekvent enligt detta. Exempel på referenssystem enligt IEEE som är vanligt i tekniska dokument hittas på:</w:t>
-      </w:r>
-    </w:p>
-    <w:p>
-      <w:r>
-        <w:t xml:space="preserve"> </w:t>
-      </w:r>
-      <w:hyperlink r:id="rId8" w:tgtFrame="_blank" w:history="1">
-        <w:r>
-          <w:rPr>
-            <w:rStyle w:val="Hyperlnk"/>
-          </w:rPr>
-          <w:t>http://libguides.murdoch.edu.au/c.php?g=246207&amp;p=1640218</w:t>
-        </w:r>
-      </w:hyperlink>
-    </w:p>
-    <w:p>
-      <w:r>
-        <w:t>]</w:t>
-      </w:r>
-    </w:p>
-    <w:p/>
-    <w:p>
-      <w:pPr>
         <w:spacing w:after="160"/>
         <w:jc w:val="left"/>
         <w:rPr>
@@ -1354,12 +1340,12 @@
       <w:pPr>
         <w:pStyle w:val="Rubrik1"/>
       </w:pPr>
-      <w:bookmarkStart w:id="4" w:name="_Toc450042776"/>
+      <w:bookmarkStart w:id="3" w:name="_Toc450042776"/>
       <w:r>
         <w:lastRenderedPageBreak/>
         <w:t>Systemdiagram</w:t>
       </w:r>
-      <w:bookmarkEnd w:id="4"/>
+      <w:bookmarkEnd w:id="3"/>
     </w:p>
     <w:p/>
     <w:p/>
@@ -1395,18 +1381,135 @@
         <mc:AlternateContent>
           <mc:Choice Requires="wps">
             <w:drawing>
-              <wp:anchor distT="0" distB="0" distL="114300" distR="114300" simplePos="0" relativeHeight="251676672" behindDoc="0" locked="0" layoutInCell="1" allowOverlap="1" wp14:anchorId="07AE0C80" wp14:editId="564B08CC">
+              <wp:anchor distT="0" distB="0" distL="114300" distR="114300" simplePos="0" relativeHeight="251743232" behindDoc="0" locked="0" layoutInCell="1" allowOverlap="1" wp14:anchorId="22611489" wp14:editId="2966BB89">
                 <wp:simplePos x="0" y="0"/>
                 <wp:positionH relativeFrom="column">
-                  <wp:posOffset>2012315</wp:posOffset>
+                  <wp:posOffset>5205730</wp:posOffset>
                 </wp:positionH>
                 <wp:positionV relativeFrom="paragraph">
-                  <wp:posOffset>398145</wp:posOffset>
+                  <wp:posOffset>223520</wp:posOffset>
                 </wp:positionV>
-                <wp:extent cx="1715135" cy="345440"/>
-                <wp:effectExtent l="0" t="0" r="0" b="10160"/>
+                <wp:extent cx="914400" cy="914400"/>
+                <wp:effectExtent l="19050" t="19050" r="19050" b="19050"/>
+                <wp:wrapNone/>
+                <wp:docPr id="10" name="Uttryckssymbol 10"/>
+                <wp:cNvGraphicFramePr/>
+                <a:graphic xmlns:a="http://schemas.openxmlformats.org/drawingml/2006/main">
+                  <a:graphicData uri="http://schemas.microsoft.com/office/word/2010/wordprocessingShape">
+                    <wps:wsp>
+                      <wps:cNvSpPr/>
+                      <wps:spPr>
+                        <a:xfrm>
+                          <a:off x="0" y="0"/>
+                          <a:ext cx="914400" cy="914400"/>
+                        </a:xfrm>
+                        <a:prstGeom prst="smileyFace">
+                          <a:avLst/>
+                        </a:prstGeom>
+                        <a:solidFill>
+                          <a:schemeClr val="bg1"/>
+                        </a:solidFill>
+                        <a:ln w="28575">
+                          <a:solidFill>
+                            <a:schemeClr val="tx1"/>
+                          </a:solidFill>
+                        </a:ln>
+                      </wps:spPr>
+                      <wps:style>
+                        <a:lnRef idx="2">
+                          <a:schemeClr val="accent1">
+                            <a:shade val="50000"/>
+                          </a:schemeClr>
+                        </a:lnRef>
+                        <a:fillRef idx="1">
+                          <a:schemeClr val="accent1"/>
+                        </a:fillRef>
+                        <a:effectRef idx="0">
+                          <a:schemeClr val="accent1"/>
+                        </a:effectRef>
+                        <a:fontRef idx="minor">
+                          <a:schemeClr val="lt1"/>
+                        </a:fontRef>
+                      </wps:style>
+                      <wps:bodyPr rot="0" spcFirstLastPara="0" vertOverflow="overflow" horzOverflow="overflow" vert="horz" wrap="square" lIns="91440" tIns="45720" rIns="91440" bIns="45720" numCol="1" spcCol="0" rtlCol="0" fromWordArt="0" anchor="ctr" anchorCtr="0" forceAA="0" compatLnSpc="1">
+                        <a:prstTxWarp prst="textNoShape">
+                          <a:avLst/>
+                        </a:prstTxWarp>
+                        <a:noAutofit/>
+                      </wps:bodyPr>
+                    </wps:wsp>
+                  </a:graphicData>
+                </a:graphic>
+              </wp:anchor>
+            </w:drawing>
+          </mc:Choice>
+          <mc:Fallback>
+            <w:pict>
+              <v:shapetype w14:anchorId="20DFD593" id="_x0000_t96" coordsize="21600,21600" o:spt="96" adj="17520" path="m10800,qx,10800,10800,21600,21600,10800,10800,xem7340,6445qx6215,7570,7340,8695,8465,7570,7340,6445xnfem14260,6445qx13135,7570,14260,8695,15385,7570,14260,6445xnfem4960@0c8853@3,12747@3,16640@0nfe">
+                <v:formulas>
+                  <v:f eqn="sum 33030 0 #0"/>
+                  <v:f eqn="prod #0 4 3"/>
+                  <v:f eqn="prod @0 1 3"/>
+                  <v:f eqn="sum @1 0 @2"/>
+                </v:formulas>
+                <v:path o:extrusionok="f" gradientshapeok="t" o:connecttype="custom" o:connectlocs="10800,0;3163,3163;0,10800;3163,18437;10800,21600;18437,18437;21600,10800;18437,3163" textboxrect="3163,3163,18437,18437"/>
+                <v:handles>
+                  <v:h position="center,#0" yrange="15510,17520"/>
+                </v:handles>
+                <o:complex v:ext="view"/>
+              </v:shapetype>
+              <v:shape id="Uttryckssymbol 10" o:spid="_x0000_s1026" type="#_x0000_t96" style="position:absolute;margin-left:409.9pt;margin-top:17.6pt;width:1in;height:1in;z-index:251743232;visibility:visible;mso-wrap-style:square;mso-wrap-distance-left:9pt;mso-wrap-distance-top:0;mso-wrap-distance-right:9pt;mso-wrap-distance-bottom:0;mso-position-horizontal:absolute;mso-position-horizontal-relative:text;mso-position-vertical:absolute;mso-position-vertical-relative:text;v-text-anchor:middle" o:gfxdata="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" fillcolor="white [3212]" strokecolor="black [3213]" strokeweight="2.25pt">
+                <v:stroke joinstyle="miter"/>
+              </v:shape>
+            </w:pict>
+          </mc:Fallback>
+        </mc:AlternateContent>
+      </w:r>
+    </w:p>
+    <w:p>
+      <w:pPr>
+        <w:spacing w:after="160"/>
+        <w:jc w:val="left"/>
+        <w:rPr>
+          <w:b/>
+          <w:sz w:val="28"/>
+          <w:szCs w:val="28"/>
+        </w:rPr>
+      </w:pPr>
+    </w:p>
+    <w:p>
+      <w:pPr>
+        <w:spacing w:after="160"/>
+        <w:jc w:val="left"/>
+        <w:rPr>
+          <w:b/>
+          <w:sz w:val="28"/>
+          <w:szCs w:val="28"/>
+        </w:rPr>
+      </w:pPr>
+      <w:r>
+        <w:rPr>
+          <w:b/>
+          <w:noProof/>
+          <w:sz w:val="28"/>
+          <w:szCs w:val="28"/>
+          <w:lang w:eastAsia="sv-SE"/>
+        </w:rPr>
+        <mc:AlternateContent>
+          <mc:Choice Requires="wps">
+            <w:drawing>
+              <wp:anchor distT="0" distB="0" distL="114300" distR="114300" simplePos="0" relativeHeight="251675648" behindDoc="0" locked="0" layoutInCell="1" allowOverlap="1" wp14:anchorId="071E5994" wp14:editId="698C4CC0">
+                <wp:simplePos x="0" y="0"/>
+                <wp:positionH relativeFrom="column">
+                  <wp:posOffset>3500755</wp:posOffset>
+                </wp:positionH>
+                <wp:positionV relativeFrom="paragraph">
+                  <wp:posOffset>7620</wp:posOffset>
+                </wp:positionV>
+                <wp:extent cx="1685925" cy="574040"/>
+                <wp:effectExtent l="0" t="0" r="0" b="0"/>
                 <wp:wrapSquare wrapText="bothSides"/>
-                <wp:docPr id="13" name="Textruta 13"/>
+                <wp:docPr id="12" name="Textruta 12"/>
                 <wp:cNvGraphicFramePr/>
                 <a:graphic xmlns:a="http://schemas.openxmlformats.org/drawingml/2006/main">
                   <a:graphicData uri="http://schemas.microsoft.com/office/word/2010/wordprocessingShape">
@@ -1415,7 +1518,7 @@
                       <wps:spPr>
                         <a:xfrm>
                           <a:off x="0" y="0"/>
-                          <a:ext cx="1715135" cy="345440"/>
+                          <a:ext cx="1685925" cy="574040"/>
                         </a:xfrm>
                         <a:prstGeom prst="rect">
                           <a:avLst/>
@@ -1452,7 +1555,13 @@
                               <w:rPr>
                                 <w:rFonts w:asciiTheme="minorHAnsi" w:hAnsiTheme="minorHAnsi"/>
                               </w:rPr>
-                              <w:t>Nätverkskommunikation</w:t>
+                              <w:t>Användaren interagerar</w:t>
+                            </w:r>
+                            <w:r>
+                              <w:rPr>
+                                <w:rFonts w:asciiTheme="minorHAnsi" w:hAnsiTheme="minorHAnsi"/>
+                              </w:rPr>
+                              <w:t xml:space="preserve"> med hemsidan</w:t>
                             </w:r>
                           </w:p>
                         </w:txbxContent>
@@ -1477,11 +1586,11 @@
           </mc:Choice>
           <mc:Fallback>
             <w:pict>
-              <v:shapetype w14:anchorId="07AE0C80" id="_x0000_t202" coordsize="21600,21600" o:spt="202" path="m0,0l0,21600,21600,21600,21600,0xe">
+              <v:shapetype w14:anchorId="071E5994" id="_x0000_t202" coordsize="21600,21600" o:spt="202" path="m,l,21600r21600,l21600,xe">
                 <v:stroke joinstyle="miter"/>
                 <v:path gradientshapeok="t" o:connecttype="rect"/>
               </v:shapetype>
-              <v:shape id="Textruta_x0020_13" o:spid="_x0000_s1026" type="#_x0000_t202" style="position:absolute;margin-left:158.45pt;margin-top:31.35pt;width:135.05pt;height:27.2pt;z-index:251676672;visibility:visible;mso-wrap-style:square;mso-width-percent:0;mso-height-percent:0;mso-wrap-distance-left:9pt;mso-wrap-distance-top:0;mso-wrap-distance-right:9pt;mso-wrap-distance-bottom:0;mso-position-horizontal:absolute;mso-position-horizontal-relative:text;mso-position-vertical:absolute;mso-position-vertical-relative:text;mso-width-percent:0;mso-height-percent:0;mso-width-relative:margin;mso-height-relative:margin;v-text-anchor:top" o:gfxdata="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" filled="f" stroked="f">
+              <v:shape id="Textruta 12" o:spid="_x0000_s1026" type="#_x0000_t202" style="position:absolute;margin-left:275.65pt;margin-top:.6pt;width:132.75pt;height:45.2pt;z-index:251675648;visibility:visible;mso-wrap-style:square;mso-width-percent:0;mso-height-percent:0;mso-wrap-distance-left:9pt;mso-wrap-distance-top:0;mso-wrap-distance-right:9pt;mso-wrap-distance-bottom:0;mso-position-horizontal:absolute;mso-position-horizontal-relative:text;mso-position-vertical:absolute;mso-position-vertical-relative:text;mso-width-percent:0;mso-height-percent:0;mso-width-relative:margin;mso-height-relative:margin;v-text-anchor:top" o:gfxdata="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" filled="f" stroked="f">
                 <v:textbox>
                   <w:txbxContent>
                     <w:p>
@@ -1494,7 +1603,13 @@
                         <w:rPr>
                           <w:rFonts w:asciiTheme="minorHAnsi" w:hAnsiTheme="minorHAnsi"/>
                         </w:rPr>
-                        <w:t>Nätverkskommunikation</w:t>
+                        <w:t>Användaren interagerar</w:t>
+                      </w:r>
+                      <w:r>
+                        <w:rPr>
+                          <w:rFonts w:asciiTheme="minorHAnsi" w:hAnsiTheme="minorHAnsi"/>
+                        </w:rPr>
+                        <w:t xml:space="preserve"> med hemsidan</w:t>
                       </w:r>
                     </w:p>
                   </w:txbxContent>
@@ -1505,6 +1620,17 @@
           </mc:Fallback>
         </mc:AlternateContent>
       </w:r>
+    </w:p>
+    <w:p>
+      <w:pPr>
+        <w:spacing w:after="160"/>
+        <w:jc w:val="left"/>
+        <w:rPr>
+          <w:b/>
+          <w:sz w:val="28"/>
+          <w:szCs w:val="28"/>
+        </w:rPr>
+      </w:pPr>
       <w:r>
         <w:rPr>
           <w:b/>
@@ -1516,27 +1642,27 @@
         <mc:AlternateContent>
           <mc:Choice Requires="wps">
             <w:drawing>
-              <wp:anchor distT="0" distB="0" distL="114300" distR="114300" simplePos="0" relativeHeight="251737088" behindDoc="0" locked="0" layoutInCell="1" allowOverlap="1" wp14:anchorId="20ACD980" wp14:editId="2F1B2037">
+              <wp:anchor distT="0" distB="0" distL="114300" distR="114300" simplePos="0" relativeHeight="251735040" behindDoc="0" locked="0" layoutInCell="1" allowOverlap="1" wp14:anchorId="04BF753B" wp14:editId="39172D0E">
                 <wp:simplePos x="0" y="0"/>
-                <wp:positionH relativeFrom="column">
-                  <wp:posOffset>2008505</wp:posOffset>
+                <wp:positionH relativeFrom="margin">
+                  <wp:posOffset>4915217</wp:posOffset>
                 </wp:positionH>
                 <wp:positionV relativeFrom="paragraph">
-                  <wp:posOffset>744220</wp:posOffset>
+                  <wp:posOffset>227013</wp:posOffset>
                 </wp:positionV>
-                <wp:extent cx="1714500" cy="0"/>
-                <wp:effectExtent l="25400" t="76200" r="38100" b="101600"/>
+                <wp:extent cx="492125" cy="292100"/>
+                <wp:effectExtent l="42863" t="33337" r="46037" b="65088"/>
                 <wp:wrapNone/>
-                <wp:docPr id="7" name="Rak pil 7"/>
+                <wp:docPr id="5" name="Rak pil 5"/>
                 <wp:cNvGraphicFramePr/>
                 <a:graphic xmlns:a="http://schemas.openxmlformats.org/drawingml/2006/main">
                   <a:graphicData uri="http://schemas.microsoft.com/office/word/2010/wordprocessingShape">
                     <wps:wsp>
                       <wps:cNvCnPr/>
                       <wps:spPr>
-                        <a:xfrm>
+                        <a:xfrm rot="16200000">
                           <a:off x="0" y="0"/>
-                          <a:ext cx="1714500" cy="0"/>
+                          <a:ext cx="492125" cy="292100"/>
                         </a:xfrm>
                         <a:prstGeom prst="straightConnector1">
                           <a:avLst/>
@@ -1564,22 +1690,40 @@
                     </wps:wsp>
                   </a:graphicData>
                 </a:graphic>
+                <wp14:sizeRelH relativeFrom="margin">
+                  <wp14:pctWidth>0</wp14:pctWidth>
+                </wp14:sizeRelH>
+                <wp14:sizeRelV relativeFrom="margin">
+                  <wp14:pctHeight>0</wp14:pctHeight>
+                </wp14:sizeRelV>
               </wp:anchor>
             </w:drawing>
           </mc:Choice>
           <mc:Fallback>
             <w:pict>
-              <v:shapetype w14:anchorId="433E480E" id="_x0000_t32" coordsize="21600,21600" o:spt="32" o:oned="t" path="m0,0l21600,21600e" filled="f">
+              <v:shapetype w14:anchorId="168E0EDC" id="_x0000_t32" coordsize="21600,21600" o:spt="32" o:oned="t" path="m,l21600,21600e" filled="f">
                 <v:path arrowok="t" fillok="f" o:connecttype="none"/>
                 <o:lock v:ext="edit" shapetype="t"/>
               </v:shapetype>
-              <v:shape id="Rak_x0020_pil_x0020_7" o:spid="_x0000_s1026" type="#_x0000_t32" style="position:absolute;margin-left:158.15pt;margin-top:58.6pt;width:135pt;height:0;z-index:251737088;visibility:visible;mso-wrap-style:square;mso-wrap-distance-left:9pt;mso-wrap-distance-top:0;mso-wrap-distance-right:9pt;mso-wrap-distance-bottom:0;mso-position-horizontal:absolute;mso-position-horizontal-relative:text;mso-position-vertical:absolute;mso-position-vertical-relative:text" o:gfxdata="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" strokecolor="black [3200]" strokeweight="1.5pt">
+              <v:shape id="Rak pil 5" o:spid="_x0000_s1026" type="#_x0000_t32" style="position:absolute;margin-left:387pt;margin-top:17.9pt;width:38.75pt;height:23pt;rotation:-90;z-index:251735040;visibility:visible;mso-wrap-style:square;mso-width-percent:0;mso-height-percent:0;mso-wrap-distance-left:9pt;mso-wrap-distance-top:0;mso-wrap-distance-right:9pt;mso-wrap-distance-bottom:0;mso-position-horizontal:absolute;mso-position-horizontal-relative:margin;mso-position-vertical:absolute;mso-position-vertical-relative:text;mso-width-percent:0;mso-height-percent:0;mso-width-relative:margin;mso-height-relative:margin" o:gfxdata="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" strokecolor="black [3200]" strokeweight="1.5pt">
                 <v:stroke startarrow="block" endarrow="block" joinstyle="miter"/>
+                <w10:wrap anchorx="margin"/>
               </v:shape>
             </w:pict>
           </mc:Fallback>
         </mc:AlternateContent>
       </w:r>
+    </w:p>
+    <w:p>
+      <w:pPr>
+        <w:spacing w:after="160"/>
+        <w:jc w:val="left"/>
+        <w:rPr>
+          <w:b/>
+          <w:sz w:val="28"/>
+          <w:szCs w:val="28"/>
+        </w:rPr>
+      </w:pPr>
       <w:r>
         <w:rPr>
           <w:b/>
@@ -1591,7 +1735,7 @@
         <mc:AlternateContent>
           <mc:Choice Requires="wps">
             <w:drawing>
-              <wp:anchor distT="0" distB="0" distL="114300" distR="114300" simplePos="0" relativeHeight="251661312" behindDoc="0" locked="0" layoutInCell="1" allowOverlap="1" wp14:anchorId="5158AEB0" wp14:editId="3C8596C3">
+              <wp:anchor distT="0" distB="0" distL="114300" distR="114300" simplePos="0" relativeHeight="251661312" behindDoc="0" locked="0" layoutInCell="1" allowOverlap="1" wp14:anchorId="5158AEB0" wp14:editId="06ECE263">
                 <wp:simplePos x="0" y="0"/>
                 <wp:positionH relativeFrom="column">
                   <wp:posOffset>65405</wp:posOffset>
@@ -1709,9 +1853,9 @@
           </mc:Choice>
           <mc:Fallback>
             <w:pict>
-              <v:roundrect w14:anchorId="5158AEB0" id="Rektangel_x0020_med_x0020_rundade_x0020_h_x00f6_rn_x0020_4" o:spid="_x0000_s1027" style="position:absolute;margin-left:5.15pt;margin-top:31.55pt;width:127.55pt;height:99.2pt;z-index:251661312;visibility:visible;mso-wrap-style:square;mso-width-percent:0;mso-wrap-distance-left:9pt;mso-wrap-distance-top:0;mso-wrap-distance-right:9pt;mso-wrap-distance-bottom:0;mso-position-horizontal:absolute;mso-position-horizontal-relative:text;mso-position-vertical:absolute;mso-position-vertical-relative:text;mso-width-percent:0;mso-width-relative:margin;v-text-anchor:middle" arcsize="10923f" o:gfxdata="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" fillcolor="#5b9bd5 [3204]" strokecolor="#1f4d78 [1604]" strokeweight="1pt">
+              <v:roundrect w14:anchorId="5158AEB0" id="Rektangel med rundade hörn 4" o:spid="_x0000_s1027" style="position:absolute;margin-left:5.15pt;margin-top:31.55pt;width:127.55pt;height:99.2pt;z-index:251661312;visibility:visible;mso-wrap-style:square;mso-width-percent:0;mso-wrap-distance-left:9pt;mso-wrap-distance-top:0;mso-wrap-distance-right:9pt;mso-wrap-distance-bottom:0;mso-position-horizontal:absolute;mso-position-horizontal-relative:text;mso-position-vertical:absolute;mso-position-vertical-relative:text;mso-width-percent:0;mso-width-relative:margin;v-text-anchor:middle" arcsize="10923f" o:gfxdata="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" fillcolor="#5b9bd5 [3204]" strokecolor="#1f4d78 [1604]" strokeweight="1pt">
                 <v:stroke joinstyle="miter"/>
-                <v:shadow on="t" opacity="26214f" mv:blur="50800f" origin=".5" offset="-6pt,0"/>
+                <v:shadow on="t" color="black" opacity="26214f" origin=".5" offset="-6pt,0"/>
                 <v:textbox>
                   <w:txbxContent>
                     <w:p>
@@ -1845,7 +1989,6 @@
                                 <w:szCs w:val="40"/>
                               </w:rPr>
                             </w:pPr>
-                            <w:proofErr w:type="spellStart"/>
                             <w:r>
                               <w:rPr>
                                 <w:rFonts w:asciiTheme="minorHAnsi" w:hAnsiTheme="minorHAnsi"/>
@@ -1855,7 +1998,6 @@
                               </w:rPr>
                               <w:t>GUI</w:t>
                             </w:r>
-                            <w:proofErr w:type="spellEnd"/>
                           </w:p>
                         </w:txbxContent>
                       </wps:txbx>
@@ -1879,9 +2021,9 @@
           </mc:Choice>
           <mc:Fallback>
             <w:pict>
-              <v:roundrect w14:anchorId="37AA3ABC" id="Rektangel_x0020_med_x0020_rundade_x0020_h_x00f6_rn_x0020_3" o:spid="_x0000_s1028" style="position:absolute;margin-left:320.25pt;margin-top:31.55pt;width:127.55pt;height:99.2pt;z-index:251659264;visibility:visible;mso-wrap-style:square;mso-width-percent:0;mso-height-percent:0;mso-wrap-distance-left:9pt;mso-wrap-distance-top:0;mso-wrap-distance-right:9pt;mso-wrap-distance-bottom:0;mso-position-horizontal:absolute;mso-position-horizontal-relative:text;mso-position-vertical:absolute;mso-position-vertical-relative:text;mso-width-percent:0;mso-height-percent:0;mso-width-relative:margin;mso-height-relative:margin;v-text-anchor:middle" arcsize="10923f" o:gfxdata="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" fillcolor="#5b9bd5 [3204]" strokecolor="#1f4d78 [1604]" strokeweight="1pt">
+              <v:roundrect w14:anchorId="37AA3ABC" id="Rektangel med rundade hörn 3" o:spid="_x0000_s1028" style="position:absolute;margin-left:320.25pt;margin-top:31.55pt;width:127.55pt;height:99.2pt;z-index:251659264;visibility:visible;mso-wrap-style:square;mso-width-percent:0;mso-height-percent:0;mso-wrap-distance-left:9pt;mso-wrap-distance-top:0;mso-wrap-distance-right:9pt;mso-wrap-distance-bottom:0;mso-position-horizontal:absolute;mso-position-horizontal-relative:text;mso-position-vertical:absolute;mso-position-vertical-relative:text;mso-width-percent:0;mso-height-percent:0;mso-width-relative:margin;mso-height-relative:margin;v-text-anchor:middle" arcsize="10923f" o:gfxdata="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" fillcolor="#5b9bd5 [3204]" strokecolor="#1f4d78 [1604]" strokeweight="1pt">
                 <v:stroke joinstyle="miter"/>
-                <v:shadow on="t" opacity="26214f" mv:blur="50800f" origin="-.5" offset="6pt,0"/>
+                <v:shadow on="t" color="black" opacity="26214f" origin="-.5" offset="6pt,0"/>
                 <v:textbox>
                   <w:txbxContent>
                     <w:p>
@@ -1894,7 +2036,6 @@
                           <w:szCs w:val="40"/>
                         </w:rPr>
                       </w:pPr>
-                      <w:proofErr w:type="spellStart"/>
                       <w:r>
                         <w:rPr>
                           <w:rFonts w:asciiTheme="minorHAnsi" w:hAnsiTheme="minorHAnsi"/>
@@ -1904,7 +2045,6 @@
                         </w:rPr>
                         <w:t>GUI</w:t>
                       </w:r>
-                      <w:proofErr w:type="spellEnd"/>
                     </w:p>
                   </w:txbxContent>
                 </v:textbox>
@@ -1925,192 +2065,7 @@
         <mc:AlternateContent>
           <mc:Choice Requires="wps">
             <w:drawing>
-              <wp:anchor distT="0" distB="0" distL="114300" distR="114300" simplePos="0" relativeHeight="251735040" behindDoc="0" locked="0" layoutInCell="1" allowOverlap="1" wp14:anchorId="04BF753B" wp14:editId="3D2B46AF">
-                <wp:simplePos x="0" y="0"/>
-                <wp:positionH relativeFrom="column">
-                  <wp:posOffset>2011045</wp:posOffset>
-                </wp:positionH>
-                <wp:positionV relativeFrom="paragraph">
-                  <wp:posOffset>1426210</wp:posOffset>
-                </wp:positionV>
-                <wp:extent cx="1714500" cy="0"/>
-                <wp:effectExtent l="25400" t="76200" r="38100" b="101600"/>
-                <wp:wrapNone/>
-                <wp:docPr id="5" name="Rak pil 5"/>
-                <wp:cNvGraphicFramePr/>
-                <a:graphic xmlns:a="http://schemas.openxmlformats.org/drawingml/2006/main">
-                  <a:graphicData uri="http://schemas.microsoft.com/office/word/2010/wordprocessingShape">
-                    <wps:wsp>
-                      <wps:cNvCnPr/>
-                      <wps:spPr>
-                        <a:xfrm>
-                          <a:off x="0" y="0"/>
-                          <a:ext cx="1714500" cy="0"/>
-                        </a:xfrm>
-                        <a:prstGeom prst="straightConnector1">
-                          <a:avLst/>
-                        </a:prstGeom>
-                        <a:ln>
-                          <a:headEnd type="triangle"/>
-                          <a:tailEnd type="triangle"/>
-                        </a:ln>
-                      </wps:spPr>
-                      <wps:style>
-                        <a:lnRef idx="3">
-                          <a:schemeClr val="dk1"/>
-                        </a:lnRef>
-                        <a:fillRef idx="0">
-                          <a:schemeClr val="dk1"/>
-                        </a:fillRef>
-                        <a:effectRef idx="2">
-                          <a:schemeClr val="dk1"/>
-                        </a:effectRef>
-                        <a:fontRef idx="minor">
-                          <a:schemeClr val="tx1"/>
-                        </a:fontRef>
-                      </wps:style>
-                      <wps:bodyPr/>
-                    </wps:wsp>
-                  </a:graphicData>
-                </a:graphic>
-              </wp:anchor>
-            </w:drawing>
-          </mc:Choice>
-          <mc:Fallback>
-            <w:pict>
-              <v:shape w14:anchorId="227F8538" id="Rak_x0020_pil_x0020_5" o:spid="_x0000_s1026" type="#_x0000_t32" style="position:absolute;margin-left:158.35pt;margin-top:112.3pt;width:135pt;height:0;z-index:251735040;visibility:visible;mso-wrap-style:square;mso-wrap-distance-left:9pt;mso-wrap-distance-top:0;mso-wrap-distance-right:9pt;mso-wrap-distance-bottom:0;mso-position-horizontal:absolute;mso-position-horizontal-relative:text;mso-position-vertical:absolute;mso-position-vertical-relative:text" o:gfxdata="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" strokecolor="black [3200]" strokeweight="1.5pt">
-                <v:stroke startarrow="block" endarrow="block" joinstyle="miter"/>
-              </v:shape>
-            </w:pict>
-          </mc:Fallback>
-        </mc:AlternateContent>
-      </w:r>
-      <w:r>
-        <w:rPr>
-          <w:b/>
-          <w:noProof/>
-          <w:sz w:val="28"/>
-          <w:szCs w:val="28"/>
-          <w:lang w:eastAsia="sv-SE"/>
-        </w:rPr>
-        <mc:AlternateContent>
-          <mc:Choice Requires="wps">
-            <w:drawing>
-              <wp:anchor distT="0" distB="0" distL="114300" distR="114300" simplePos="0" relativeHeight="251675648" behindDoc="0" locked="0" layoutInCell="1" allowOverlap="1" wp14:anchorId="071E5994" wp14:editId="46874828">
-                <wp:simplePos x="0" y="0"/>
-                <wp:positionH relativeFrom="column">
-                  <wp:posOffset>2242820</wp:posOffset>
-                </wp:positionH>
-                <wp:positionV relativeFrom="paragraph">
-                  <wp:posOffset>1434465</wp:posOffset>
-                </wp:positionV>
-                <wp:extent cx="1257300" cy="574040"/>
-                <wp:effectExtent l="0" t="0" r="0" b="10160"/>
-                <wp:wrapSquare wrapText="bothSides"/>
-                <wp:docPr id="12" name="Textruta 12"/>
-                <wp:cNvGraphicFramePr/>
-                <a:graphic xmlns:a="http://schemas.openxmlformats.org/drawingml/2006/main">
-                  <a:graphicData uri="http://schemas.microsoft.com/office/word/2010/wordprocessingShape">
-                    <wps:wsp>
-                      <wps:cNvSpPr txBox="1"/>
-                      <wps:spPr>
-                        <a:xfrm>
-                          <a:off x="0" y="0"/>
-                          <a:ext cx="1257300" cy="574040"/>
-                        </a:xfrm>
-                        <a:prstGeom prst="rect">
-                          <a:avLst/>
-                        </a:prstGeom>
-                        <a:noFill/>
-                        <a:ln>
-                          <a:noFill/>
-                        </a:ln>
-                        <a:effectLst/>
-                      </wps:spPr>
-                      <wps:style>
-                        <a:lnRef idx="0">
-                          <a:schemeClr val="accent1"/>
-                        </a:lnRef>
-                        <a:fillRef idx="0">
-                          <a:schemeClr val="accent1"/>
-                        </a:fillRef>
-                        <a:effectRef idx="0">
-                          <a:schemeClr val="accent1"/>
-                        </a:effectRef>
-                        <a:fontRef idx="minor">
-                          <a:schemeClr val="dk1"/>
-                        </a:fontRef>
-                      </wps:style>
-                      <wps:txbx>
-                        <w:txbxContent>
-                          <w:p>
-                            <w:pPr>
-                              <w:rPr>
-                                <w:rFonts w:asciiTheme="minorHAnsi" w:hAnsiTheme="minorHAnsi"/>
-                              </w:rPr>
-                            </w:pPr>
-                            <w:r>
-                              <w:rPr>
-                                <w:rFonts w:asciiTheme="minorHAnsi" w:hAnsiTheme="minorHAnsi"/>
-                              </w:rPr>
-                              <w:t>Användaren interagerar</w:t>
-                            </w:r>
-                          </w:p>
-                        </w:txbxContent>
-                      </wps:txbx>
-                      <wps:bodyPr rot="0" spcFirstLastPara="0" vertOverflow="overflow" horzOverflow="overflow" vert="horz" wrap="square" lIns="91440" tIns="45720" rIns="91440" bIns="45720" numCol="1" spcCol="0" rtlCol="0" fromWordArt="0" anchor="t" anchorCtr="0" forceAA="0" compatLnSpc="1">
-                        <a:prstTxWarp prst="textNoShape">
-                          <a:avLst/>
-                        </a:prstTxWarp>
-                        <a:noAutofit/>
-                      </wps:bodyPr>
-                    </wps:wsp>
-                  </a:graphicData>
-                </a:graphic>
-                <wp14:sizeRelV relativeFrom="margin">
-                  <wp14:pctHeight>0</wp14:pctHeight>
-                </wp14:sizeRelV>
-              </wp:anchor>
-            </w:drawing>
-          </mc:Choice>
-          <mc:Fallback>
-            <w:pict>
-              <v:shape w14:anchorId="071E5994" id="Textruta_x0020_12" o:spid="_x0000_s1029" type="#_x0000_t202" style="position:absolute;margin-left:176.6pt;margin-top:112.95pt;width:99pt;height:45.2pt;z-index:251675648;visibility:visible;mso-wrap-style:square;mso-height-percent:0;mso-wrap-distance-left:9pt;mso-wrap-distance-top:0;mso-wrap-distance-right:9pt;mso-wrap-distance-bottom:0;mso-position-horizontal:absolute;mso-position-horizontal-relative:text;mso-position-vertical:absolute;mso-position-vertical-relative:text;mso-height-percent:0;mso-height-relative:margin;v-text-anchor:top" o:gfxdata="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" filled="f" stroked="f">
-                <v:textbox>
-                  <w:txbxContent>
-                    <w:p>
-                      <w:pPr>
-                        <w:rPr>
-                          <w:rFonts w:asciiTheme="minorHAnsi" w:hAnsiTheme="minorHAnsi"/>
-                        </w:rPr>
-                      </w:pPr>
-                      <w:r>
-                        <w:rPr>
-                          <w:rFonts w:asciiTheme="minorHAnsi" w:hAnsiTheme="minorHAnsi"/>
-                        </w:rPr>
-                        <w:t>Användaren interagerar</w:t>
-                      </w:r>
-                    </w:p>
-                  </w:txbxContent>
-                </v:textbox>
-                <w10:wrap type="square"/>
-              </v:shape>
-            </w:pict>
-          </mc:Fallback>
-        </mc:AlternateContent>
-      </w:r>
-      <w:r>
-        <w:rPr>
-          <w:b/>
-          <w:noProof/>
-          <w:sz w:val="28"/>
-          <w:szCs w:val="28"/>
-          <w:lang w:eastAsia="sv-SE"/>
-        </w:rPr>
-        <mc:AlternateContent>
-          <mc:Choice Requires="wps">
-            <w:drawing>
-              <wp:anchor distT="0" distB="0" distL="114300" distR="114300" simplePos="0" relativeHeight="251741184" behindDoc="0" locked="0" layoutInCell="1" allowOverlap="1" wp14:anchorId="2F866A37" wp14:editId="0438C638">
+              <wp:anchor distT="0" distB="0" distL="114300" distR="114300" simplePos="0" relativeHeight="251741184" behindDoc="0" locked="0" layoutInCell="1" allowOverlap="1" wp14:anchorId="2F866A37" wp14:editId="77A51B31">
                 <wp:simplePos x="0" y="0"/>
                 <wp:positionH relativeFrom="column">
                   <wp:posOffset>4408805</wp:posOffset>
@@ -2222,7 +2177,7 @@
           </mc:Choice>
           <mc:Fallback>
             <w:pict>
-              <v:shape w14:anchorId="2F866A37" id="Textruta_x0020_9" o:spid="_x0000_s1030" type="#_x0000_t202" style="position:absolute;margin-left:347.15pt;margin-top:130.35pt;width:99pt;height:54.2pt;z-index:251741184;visibility:visible;mso-wrap-style:square;mso-height-percent:0;mso-wrap-distance-left:9pt;mso-wrap-distance-top:0;mso-wrap-distance-right:9pt;mso-wrap-distance-bottom:0;mso-position-horizontal:absolute;mso-position-horizontal-relative:text;mso-position-vertical:absolute;mso-position-vertical-relative:text;mso-height-percent:0;mso-height-relative:margin;v-text-anchor:top" o:gfxdata="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" filled="f" stroked="f">
+              <v:shape w14:anchorId="2F866A37" id="Textruta 9" o:spid="_x0000_s1029" type="#_x0000_t202" style="position:absolute;margin-left:347.15pt;margin-top:130.35pt;width:99pt;height:54.2pt;z-index:251741184;visibility:visible;mso-wrap-style:square;mso-height-percent:0;mso-wrap-distance-left:9pt;mso-wrap-distance-top:0;mso-wrap-distance-right:9pt;mso-wrap-distance-bottom:0;mso-position-horizontal:absolute;mso-position-horizontal-relative:text;mso-position-vertical:absolute;mso-position-vertical-relative:text;mso-height-percent:0;mso-height-relative:margin;v-text-anchor:top" o:gfxdata="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" filled="f" stroked="f">
                 <v:textbox>
                   <w:txbxContent>
                     <w:p>
@@ -2287,30 +2242,6 @@
           <w:szCs w:val="28"/>
         </w:rPr>
       </w:pPr>
-    </w:p>
-    <w:p>
-      <w:pPr>
-        <w:rPr>
-          <w:sz w:val="28"/>
-          <w:szCs w:val="28"/>
-        </w:rPr>
-      </w:pPr>
-    </w:p>
-    <w:p>
-      <w:pPr>
-        <w:rPr>
-          <w:sz w:val="28"/>
-          <w:szCs w:val="28"/>
-        </w:rPr>
-      </w:pPr>
-    </w:p>
-    <w:p>
-      <w:pPr>
-        <w:rPr>
-          <w:sz w:val="28"/>
-          <w:szCs w:val="28"/>
-        </w:rPr>
-      </w:pPr>
       <w:r>
         <w:rPr>
           <w:b/>
@@ -2322,13 +2253,248 @@
         <mc:AlternateContent>
           <mc:Choice Requires="wps">
             <w:drawing>
-              <wp:anchor distT="0" distB="0" distL="114300" distR="114300" simplePos="0" relativeHeight="251739136" behindDoc="0" locked="0" layoutInCell="1" allowOverlap="1" wp14:anchorId="25DA657E" wp14:editId="0AD21992">
+              <wp:anchor distT="0" distB="0" distL="114300" distR="114300" simplePos="0" relativeHeight="251676672" behindDoc="0" locked="0" layoutInCell="1" allowOverlap="1" wp14:anchorId="07AE0C80" wp14:editId="58DFA111">
+                <wp:simplePos x="0" y="0"/>
+                <wp:positionH relativeFrom="margin">
+                  <wp:align>center</wp:align>
+                </wp:positionH>
+                <wp:positionV relativeFrom="paragraph">
+                  <wp:posOffset>323215</wp:posOffset>
+                </wp:positionV>
+                <wp:extent cx="1715135" cy="285750"/>
+                <wp:effectExtent l="0" t="0" r="0" b="0"/>
+                <wp:wrapSquare wrapText="bothSides"/>
+                <wp:docPr id="13" name="Textruta 13"/>
+                <wp:cNvGraphicFramePr/>
+                <a:graphic xmlns:a="http://schemas.openxmlformats.org/drawingml/2006/main">
+                  <a:graphicData uri="http://schemas.microsoft.com/office/word/2010/wordprocessingShape">
+                    <wps:wsp>
+                      <wps:cNvSpPr txBox="1"/>
+                      <wps:spPr>
+                        <a:xfrm>
+                          <a:off x="0" y="0"/>
+                          <a:ext cx="1715135" cy="285750"/>
+                        </a:xfrm>
+                        <a:prstGeom prst="rect">
+                          <a:avLst/>
+                        </a:prstGeom>
+                        <a:noFill/>
+                        <a:ln>
+                          <a:noFill/>
+                        </a:ln>
+                        <a:effectLst/>
+                      </wps:spPr>
+                      <wps:style>
+                        <a:lnRef idx="0">
+                          <a:schemeClr val="accent1"/>
+                        </a:lnRef>
+                        <a:fillRef idx="0">
+                          <a:schemeClr val="accent1"/>
+                        </a:fillRef>
+                        <a:effectRef idx="0">
+                          <a:schemeClr val="accent1"/>
+                        </a:effectRef>
+                        <a:fontRef idx="minor">
+                          <a:schemeClr val="dk1"/>
+                        </a:fontRef>
+                      </wps:style>
+                      <wps:txbx>
+                        <w:txbxContent>
+                          <w:p>
+                            <w:pPr>
+                              <w:jc w:val="left"/>
+                              <w:rPr>
+                                <w:rFonts w:asciiTheme="minorHAnsi" w:hAnsiTheme="minorHAnsi"/>
+                              </w:rPr>
+                            </w:pPr>
+                            <w:r>
+                              <w:rPr>
+                                <w:rFonts w:asciiTheme="minorHAnsi" w:hAnsiTheme="minorHAnsi"/>
+                              </w:rPr>
+                              <w:t>Nätverkskommunikation</w:t>
+                            </w:r>
+                            <w:r>
+                              <w:rPr>
+                                <w:rFonts w:asciiTheme="minorHAnsi" w:hAnsiTheme="minorHAnsi"/>
+                              </w:rPr>
+                              <w:t xml:space="preserve"> </w:t>
+                            </w:r>
+                          </w:p>
+                        </w:txbxContent>
+                      </wps:txbx>
+                      <wps:bodyPr rot="0" spcFirstLastPara="0" vertOverflow="overflow" horzOverflow="overflow" vert="horz" wrap="square" lIns="91440" tIns="45720" rIns="91440" bIns="45720" numCol="1" spcCol="0" rtlCol="0" fromWordArt="0" anchor="t" anchorCtr="0" forceAA="0" compatLnSpc="1">
+                        <a:prstTxWarp prst="textNoShape">
+                          <a:avLst/>
+                        </a:prstTxWarp>
+                        <a:noAutofit/>
+                      </wps:bodyPr>
+                    </wps:wsp>
+                  </a:graphicData>
+                </a:graphic>
+                <wp14:sizeRelH relativeFrom="margin">
+                  <wp14:pctWidth>0</wp14:pctWidth>
+                </wp14:sizeRelH>
+                <wp14:sizeRelV relativeFrom="margin">
+                  <wp14:pctHeight>0</wp14:pctHeight>
+                </wp14:sizeRelV>
+              </wp:anchor>
+            </w:drawing>
+          </mc:Choice>
+          <mc:Fallback>
+            <w:pict>
+              <v:shape w14:anchorId="07AE0C80" id="Textruta 13" o:spid="_x0000_s1030" type="#_x0000_t202" style="position:absolute;left:0;text-align:left;margin-left:0;margin-top:25.45pt;width:135.05pt;height:22.5pt;z-index:251676672;visibility:visible;mso-wrap-style:square;mso-width-percent:0;mso-height-percent:0;mso-wrap-distance-left:9pt;mso-wrap-distance-top:0;mso-wrap-distance-right:9pt;mso-wrap-distance-bottom:0;mso-position-horizontal:center;mso-position-horizontal-relative:margin;mso-position-vertical:absolute;mso-position-vertical-relative:text;mso-width-percent:0;mso-height-percent:0;mso-width-relative:margin;mso-height-relative:margin;v-text-anchor:top" o:gfxdata="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" filled="f" stroked="f">
+                <v:textbox>
+                  <w:txbxContent>
+                    <w:p>
+                      <w:pPr>
+                        <w:jc w:val="left"/>
+                        <w:rPr>
+                          <w:rFonts w:asciiTheme="minorHAnsi" w:hAnsiTheme="minorHAnsi"/>
+                        </w:rPr>
+                      </w:pPr>
+                      <w:r>
+                        <w:rPr>
+                          <w:rFonts w:asciiTheme="minorHAnsi" w:hAnsiTheme="minorHAnsi"/>
+                        </w:rPr>
+                        <w:t>Nätverkskommunikation</w:t>
+                      </w:r>
+                      <w:r>
+                        <w:rPr>
+                          <w:rFonts w:asciiTheme="minorHAnsi" w:hAnsiTheme="minorHAnsi"/>
+                        </w:rPr>
+                        <w:t xml:space="preserve"> </w:t>
+                      </w:r>
+                    </w:p>
+                  </w:txbxContent>
+                </v:textbox>
+                <w10:wrap type="square" anchorx="margin"/>
+              </v:shape>
+            </w:pict>
+          </mc:Fallback>
+        </mc:AlternateContent>
+      </w:r>
+      <w:r>
+        <w:rPr>
+          <w:b/>
+          <w:noProof/>
+          <w:sz w:val="28"/>
+          <w:szCs w:val="28"/>
+          <w:lang w:eastAsia="sv-SE"/>
+        </w:rPr>
+        <mc:AlternateContent>
+          <mc:Choice Requires="wps">
+            <w:drawing>
+              <wp:anchor distT="0" distB="0" distL="114300" distR="114300" simplePos="0" relativeHeight="251737088" behindDoc="0" locked="0" layoutInCell="1" allowOverlap="1" wp14:anchorId="20ACD980" wp14:editId="5DD1BD94">
+                <wp:simplePos x="0" y="0"/>
+                <wp:positionH relativeFrom="margin">
+                  <wp:align>center</wp:align>
+                </wp:positionH>
+                <wp:positionV relativeFrom="paragraph">
+                  <wp:posOffset>697865</wp:posOffset>
+                </wp:positionV>
+                <wp:extent cx="1714500" cy="0"/>
+                <wp:effectExtent l="38100" t="76200" r="19050" b="95250"/>
+                <wp:wrapNone/>
+                <wp:docPr id="7" name="Rak pil 7"/>
+                <wp:cNvGraphicFramePr/>
+                <a:graphic xmlns:a="http://schemas.openxmlformats.org/drawingml/2006/main">
+                  <a:graphicData uri="http://schemas.microsoft.com/office/word/2010/wordprocessingShape">
+                    <wps:wsp>
+                      <wps:cNvCnPr/>
+                      <wps:spPr>
+                        <a:xfrm>
+                          <a:off x="0" y="0"/>
+                          <a:ext cx="1714500" cy="0"/>
+                        </a:xfrm>
+                        <a:prstGeom prst="straightConnector1">
+                          <a:avLst/>
+                        </a:prstGeom>
+                        <a:ln>
+                          <a:headEnd type="triangle"/>
+                          <a:tailEnd type="triangle"/>
+                        </a:ln>
+                      </wps:spPr>
+                      <wps:style>
+                        <a:lnRef idx="3">
+                          <a:schemeClr val="dk1"/>
+                        </a:lnRef>
+                        <a:fillRef idx="0">
+                          <a:schemeClr val="dk1"/>
+                        </a:fillRef>
+                        <a:effectRef idx="2">
+                          <a:schemeClr val="dk1"/>
+                        </a:effectRef>
+                        <a:fontRef idx="minor">
+                          <a:schemeClr val="tx1"/>
+                        </a:fontRef>
+                      </wps:style>
+                      <wps:bodyPr/>
+                    </wps:wsp>
+                  </a:graphicData>
+                </a:graphic>
+              </wp:anchor>
+            </w:drawing>
+          </mc:Choice>
+          <mc:Fallback>
+            <w:pict>
+              <v:shape w14:anchorId="256B15E0" id="Rak pil 7" o:spid="_x0000_s1026" type="#_x0000_t32" style="position:absolute;margin-left:0;margin-top:54.95pt;width:135pt;height:0;z-index:251737088;visibility:visible;mso-wrap-style:square;mso-wrap-distance-left:9pt;mso-wrap-distance-top:0;mso-wrap-distance-right:9pt;mso-wrap-distance-bottom:0;mso-position-horizontal:center;mso-position-horizontal-relative:margin;mso-position-vertical:absolute;mso-position-vertical-relative:text" o:gfxdata="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" strokecolor="black [3200]" strokeweight="1.5pt">
+                <v:stroke startarrow="block" endarrow="block" joinstyle="miter"/>
+                <w10:wrap anchorx="margin"/>
+              </v:shape>
+            </w:pict>
+          </mc:Fallback>
+        </mc:AlternateContent>
+      </w:r>
+    </w:p>
+    <w:p>
+      <w:pPr>
+        <w:rPr>
+          <w:sz w:val="28"/>
+          <w:szCs w:val="28"/>
+        </w:rPr>
+      </w:pPr>
+    </w:p>
+    <w:p>
+      <w:pPr>
+        <w:rPr>
+          <w:sz w:val="28"/>
+          <w:szCs w:val="28"/>
+        </w:rPr>
+      </w:pPr>
+    </w:p>
+    <w:p>
+      <w:pPr>
+        <w:rPr>
+          <w:sz w:val="28"/>
+          <w:szCs w:val="28"/>
+        </w:rPr>
+      </w:pPr>
+    </w:p>
+    <w:p>
+      <w:pPr>
+        <w:rPr>
+          <w:sz w:val="28"/>
+          <w:szCs w:val="28"/>
+        </w:rPr>
+      </w:pPr>
+      <w:r>
+        <w:rPr>
+          <w:b/>
+          <w:noProof/>
+          <w:sz w:val="28"/>
+          <w:szCs w:val="28"/>
+          <w:lang w:eastAsia="sv-SE"/>
+        </w:rPr>
+        <mc:AlternateContent>
+          <mc:Choice Requires="wps">
+            <w:drawing>
+              <wp:anchor distT="0" distB="0" distL="114300" distR="114300" simplePos="0" relativeHeight="251739136" behindDoc="0" locked="0" layoutInCell="1" allowOverlap="1" wp14:anchorId="25DA657E" wp14:editId="464FDE5A">
                 <wp:simplePos x="0" y="0"/>
                 <wp:positionH relativeFrom="column">
-                  <wp:posOffset>409575</wp:posOffset>
+                  <wp:posOffset>314325</wp:posOffset>
                 </wp:positionH>
                 <wp:positionV relativeFrom="paragraph">
-                  <wp:posOffset>120015</wp:posOffset>
+                  <wp:posOffset>41910</wp:posOffset>
                 </wp:positionV>
                 <wp:extent cx="1257300" cy="457200"/>
                 <wp:effectExtent l="0" t="0" r="0" b="0"/>
@@ -2422,11 +2588,7 @@
           </mc:Choice>
           <mc:Fallback>
             <w:pict>
-              <v:shapetype w14:anchorId="25DA657E" id="_x0000_t202" coordsize="21600,21600" o:spt="202" path="m0,0l0,21600,21600,21600,21600,0xe">
-                <v:stroke joinstyle="miter"/>
-                <v:path gradientshapeok="t" o:connecttype="rect"/>
-              </v:shapetype>
-              <v:shape id="Textruta_x0020_8" o:spid="_x0000_s1031" type="#_x0000_t202" style="position:absolute;left:0;text-align:left;margin-left:32.25pt;margin-top:9.45pt;width:99pt;height:36pt;z-index:251739136;visibility:visible;mso-wrap-style:square;mso-height-percent:0;mso-wrap-distance-left:9pt;mso-wrap-distance-top:0;mso-wrap-distance-right:9pt;mso-wrap-distance-bottom:0;mso-position-horizontal:absolute;mso-position-horizontal-relative:text;mso-position-vertical:absolute;mso-position-vertical-relative:text;mso-height-percent:0;mso-height-relative:margin;v-text-anchor:top" o:gfxdata="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" filled="f" stroked="f">
+              <v:shape w14:anchorId="25DA657E" id="Textruta 8" o:spid="_x0000_s1031" type="#_x0000_t202" style="position:absolute;left:0;text-align:left;margin-left:24.75pt;margin-top:3.3pt;width:99pt;height:36pt;z-index:251739136;visibility:visible;mso-wrap-style:square;mso-height-percent:0;mso-wrap-distance-left:9pt;mso-wrap-distance-top:0;mso-wrap-distance-right:9pt;mso-wrap-distance-bottom:0;mso-position-horizontal:absolute;mso-position-horizontal-relative:text;mso-position-vertical:absolute;mso-position-vertical-relative:text;mso-height-percent:0;mso-height-relative:margin;v-text-anchor:top" o:gfxdata="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" filled="f" stroked="f">
                 <v:textbox>
                   <w:txbxContent>
                     <w:p>
@@ -2488,13 +2650,41 @@
         </w:rPr>
       </w:pPr>
     </w:p>
+    <w:p/>
     <w:p>
       <w:pPr>
         <w:rPr>
-          <w:sz w:val="28"/>
-          <w:szCs w:val="28"/>
-        </w:rPr>
-      </w:pPr>
+          <w:b/>
+        </w:rPr>
+      </w:pPr>
+      <w:r>
+        <w:rPr>
+          <w:b/>
+        </w:rPr>
+        <w:t>Server</w:t>
+      </w:r>
+    </w:p>
+    <w:p>
+      <w:r>
+        <w:t xml:space="preserve">Vi använder oss utav Python/Server-system där vi sparar all lagring i textfiler samt mediafiler så som JPEG, PNG och Gif. </w:t>
+      </w:r>
+      <w:r>
+        <w:t xml:space="preserve">När en användare interagerar med webbplatsen t.ex. skapar en tråd eller skriver ett svar så läggs deras data i textfiler. Dessa filer sparas på </w:t>
+      </w:r>
+      <w:proofErr w:type="spellStart"/>
+      <w:r>
+        <w:t>P</w:t>
+      </w:r>
+      <w:r>
+        <w:t>ython</w:t>
+      </w:r>
+      <w:proofErr w:type="spellEnd"/>
+      <w:r>
+        <w:t>-servern som i nuläget</w:t>
+      </w:r>
+      <w:r>
+        <w:t xml:space="preserve"> är våra egna datorer. </w:t>
+      </w:r>
     </w:p>
     <w:p/>
     <w:p>
@@ -2507,32 +2697,8 @@
         <w:rPr>
           <w:b/>
         </w:rPr>
-        <w:t>Server</w:t>
-      </w:r>
-    </w:p>
-    <w:p>
-      <w:r>
-        <w:t xml:space="preserve">Vi använder oss utav Python/Server-system där vi sparar all lagring i textfiler samt mediafiler så som JPEG, PNG och Gif. </w:t>
-      </w:r>
-      <w:r>
-        <w:t xml:space="preserve">När en användare interagerar med webbplatsen t.ex. skapar en tråd eller skriver ett svar så läggs deras data i textfiler. Dessa filer sparas på Python-servern som i detta fallet är våra egna datorer. </w:t>
-      </w:r>
-    </w:p>
-    <w:p/>
-    <w:p>
-      <w:pPr>
-        <w:rPr>
-          <w:b/>
-        </w:rPr>
-      </w:pPr>
-      <w:proofErr w:type="spellStart"/>
-      <w:r>
-        <w:rPr>
-          <w:b/>
-        </w:rPr>
         <w:t>GUI</w:t>
       </w:r>
-      <w:proofErr w:type="spellEnd"/>
     </w:p>
     <w:p>
       <w:r>
@@ -2562,7 +2728,7 @@
       <w:pPr>
         <w:pStyle w:val="Rubrik1"/>
       </w:pPr>
-      <w:bookmarkStart w:id="5" w:name="_Toc450042777"/>
+      <w:bookmarkStart w:id="4" w:name="_Toc450042777"/>
       <w:r>
         <w:rPr>
           <w:noProof/>
@@ -2602,7 +2768,7 @@
                     <pic:cNvPicPr/>
                   </pic:nvPicPr>
                   <pic:blipFill>
-                    <a:blip r:embed="rId9">
+                    <a:blip r:embed="rId8">
                       <a:extLst>
                         <a:ext uri="{28A0092B-C50C-407E-A947-70E740481C1C}">
                           <a14:useLocalDpi xmlns:a14="http://schemas.microsoft.com/office/drawing/2010/main" val="0"/>
@@ -2637,7 +2803,7 @@
       <w:r>
         <w:t>Trådhanterings-schema</w:t>
       </w:r>
-      <w:bookmarkEnd w:id="5"/>
+      <w:bookmarkEnd w:id="4"/>
     </w:p>
     <w:p>
       <w:pPr>
@@ -2785,8 +2951,6 @@
         </w:rPr>
         <w:t>-mapparna finns alltid en comment1.txt, det är ett originalsvar och commentx.txt är svar-på-svar. Där finns även eventuella bilder till båda svar och svar-på-svar.</w:t>
       </w:r>
-      <w:bookmarkStart w:id="6" w:name="_GoBack"/>
-      <w:bookmarkEnd w:id="6"/>
     </w:p>
     <w:p>
       <w:pPr>
@@ -2826,7 +2990,15 @@
       </w:r>
       <w:proofErr w:type="spellEnd"/>
       <w:r>
-        <w:t>-case-diagrammet nedan visar vi upp de olika huvudfunktionerna</w:t>
+        <w:t>-</w:t>
+      </w:r>
+      <w:proofErr w:type="spellStart"/>
+      <w:r>
+        <w:t>case</w:t>
+      </w:r>
+      <w:proofErr w:type="spellEnd"/>
+      <w:r>
+        <w:t>-diagrammet nedan visar vi upp de olika huvudfunktionerna</w:t>
       </w:r>
       <w:r>
         <w:t xml:space="preserve"> som ska finnas på webbplatsen. </w:t>
@@ -2917,7 +3089,7 @@
               </wp:anchor>
             </w:drawing>
           </mc:Choice>
-          <mc:Fallback>
+          <mc:Fallback xmlns:mv="urn:schemas-microsoft-com:mac:vml" xmlns:mo="http://schemas.microsoft.com/office/mac/office/2008/main">
             <w:pict>
               <v:rect w14:anchorId="7B9AFACE" id="Rektangel_x0020_20" o:spid="_x0000_s1026" style="position:absolute;margin-left:32.2pt;margin-top:6.95pt;width:485.95pt;height:513pt;z-index:251687936;visibility:visible;mso-wrap-style:square;mso-width-percent:0;mso-wrap-distance-left:9pt;mso-wrap-distance-top:0;mso-wrap-distance-right:9pt;mso-wrap-distance-bottom:0;mso-position-horizontal:absolute;mso-position-horizontal-relative:text;mso-position-vertical:absolute;mso-position-vertical-relative:text;mso-width-percent:0;mso-width-relative:margin;v-text-anchor:middle" o:gfxdata="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" fillcolor="#5b9bd5 [3204]" strokecolor="#1f4d78 [1604]" strokeweight="1pt">
                 <v:shadow on="t" opacity="28180f" mv:blur="50800f" offset="0,4pt"/>
@@ -3030,7 +3202,7 @@
           </mc:Choice>
           <mc:Fallback>
             <w:pict>
-              <v:shape w14:anchorId="1BB80084" id="Textruta_x0020_46" o:spid="_x0000_s1031" type="#_x0000_t202" style="position:absolute;margin-left:-70.85pt;margin-top:271.05pt;width:81.05pt;height:27pt;z-index:251731968;visibility:visible;mso-wrap-style:square;mso-width-percent:0;mso-wrap-distance-left:9pt;mso-wrap-distance-top:0;mso-wrap-distance-right:9pt;mso-wrap-distance-bottom:0;mso-position-horizontal:absolute;mso-position-horizontal-relative:text;mso-position-vertical:absolute;mso-position-vertical-relative:text;mso-width-percent:0;mso-width-relative:margin;v-text-anchor:top" o:gfxdata="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" filled="f" stroked="f">
+              <v:shape w14:anchorId="1BB80084" id="Textruta 46" o:spid="_x0000_s1032" type="#_x0000_t202" style="position:absolute;margin-left:-70.85pt;margin-top:271.05pt;width:81.05pt;height:27pt;z-index:251731968;visibility:visible;mso-wrap-style:square;mso-width-percent:0;mso-wrap-distance-left:9pt;mso-wrap-distance-top:0;mso-wrap-distance-right:9pt;mso-wrap-distance-bottom:0;mso-position-horizontal:absolute;mso-position-horizontal-relative:text;mso-position-vertical:absolute;mso-position-vertical-relative:text;mso-width-percent:0;mso-width-relative:margin;v-text-anchor:top" o:gfxdata="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" filled="f" stroked="f">
                 <v:textbox>
                   <w:txbxContent>
                     <w:p>
@@ -3124,7 +3296,7 @@
               </wp:anchor>
             </w:drawing>
           </mc:Choice>
-          <mc:Fallback>
+          <mc:Fallback xmlns:mv="urn:schemas-microsoft-com:mac:vml" xmlns:mo="http://schemas.microsoft.com/office/mac/office/2008/main">
             <w:pict>
               <v:line w14:anchorId="6F1D0800" id="Rak_x0020_45" o:spid="_x0000_s1026" style="position:absolute;z-index:251730944;visibility:visible;mso-wrap-style:square;mso-width-percent:0;mso-height-percent:0;mso-wrap-distance-left:9pt;mso-wrap-distance-top:0;mso-wrap-distance-right:9pt;mso-wrap-distance-bottom:0;mso-position-horizontal:absolute;mso-position-horizontal-relative:text;mso-position-vertical:absolute;mso-position-vertical-relative:text;mso-width-percent:0;mso-height-percent:0;mso-width-relative:margin;mso-height-relative:margin" from="-39.8pt,190.05pt" to="103.95pt,414.05pt" o:gfxdata="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" strokecolor="black [3213]" strokeweight="2.25pt">
                 <v:stroke joinstyle="miter"/>
@@ -3199,7 +3371,7 @@
               </wp:anchor>
             </w:drawing>
           </mc:Choice>
-          <mc:Fallback>
+          <mc:Fallback xmlns:mv="urn:schemas-microsoft-com:mac:vml" xmlns:mo="http://schemas.microsoft.com/office/mac/office/2008/main">
             <w:pict>
               <v:line w14:anchorId="0B5AF1CE" id="Rak_x0020_44" o:spid="_x0000_s1026" style="position:absolute;z-index:251728896;visibility:visible;mso-wrap-style:square;mso-width-percent:0;mso-height-percent:0;mso-wrap-distance-left:9pt;mso-wrap-distance-top:0;mso-wrap-distance-right:9pt;mso-wrap-distance-bottom:0;mso-position-horizontal:absolute;mso-position-horizontal-relative:text;mso-position-vertical:absolute;mso-position-vertical-relative:text;mso-width-percent:0;mso-height-percent:0;mso-width-relative:margin;mso-height-relative:margin" from="-39.8pt,190.05pt" to="211.95pt,369.05pt" o:gfxdata="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" strokecolor="black [3213]" strokeweight="2.25pt">
                 <v:stroke joinstyle="miter"/>
@@ -3274,7 +3446,7 @@
               </wp:anchor>
             </w:drawing>
           </mc:Choice>
-          <mc:Fallback>
+          <mc:Fallback xmlns:mv="urn:schemas-microsoft-com:mac:vml" xmlns:mo="http://schemas.microsoft.com/office/mac/office/2008/main">
             <w:pict>
               <v:line w14:anchorId="1736D020" id="Rak_x0020_43" o:spid="_x0000_s1026" style="position:absolute;z-index:251726848;visibility:visible;mso-wrap-style:square;mso-width-percent:0;mso-height-percent:0;mso-wrap-distance-left:9pt;mso-wrap-distance-top:0;mso-wrap-distance-right:9pt;mso-wrap-distance-bottom:0;mso-position-horizontal:absolute;mso-position-horizontal-relative:text;mso-position-vertical:absolute;mso-position-vertical-relative:text;mso-width-percent:0;mso-height-percent:0;mso-width-relative:margin;mso-height-relative:margin" from="-39.8pt,190.05pt" to="320.1pt,360.65pt" o:gfxdata="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" strokecolor="black [3213]" strokeweight="2.25pt">
                 <v:stroke joinstyle="miter"/>
@@ -3349,7 +3521,7 @@
               </wp:anchor>
             </w:drawing>
           </mc:Choice>
-          <mc:Fallback>
+          <mc:Fallback xmlns:mv="urn:schemas-microsoft-com:mac:vml" xmlns:mo="http://schemas.microsoft.com/office/mac/office/2008/main">
             <w:pict>
               <v:line w14:anchorId="4834F2B4" id="Rak_x0020_42" o:spid="_x0000_s1026" style="position:absolute;z-index:251724800;visibility:visible;mso-wrap-style:square;mso-width-percent:0;mso-height-percent:0;mso-wrap-distance-left:9pt;mso-wrap-distance-top:0;mso-wrap-distance-right:9pt;mso-wrap-distance-bottom:0;mso-position-horizontal:absolute;mso-position-horizontal-relative:text;mso-position-vertical:absolute;mso-position-vertical-relative:text;mso-width-percent:0;mso-height-percent:0;mso-width-relative:margin;mso-height-relative:margin" from="-39.8pt,190.05pt" to="338.15pt,279.85pt" o:gfxdata="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" strokecolor="black [3213]" strokeweight="2.25pt">
                 <v:stroke joinstyle="miter"/>
@@ -3424,7 +3596,7 @@
               </wp:anchor>
             </w:drawing>
           </mc:Choice>
-          <mc:Fallback>
+          <mc:Fallback xmlns:mv="urn:schemas-microsoft-com:mac:vml" xmlns:mo="http://schemas.microsoft.com/office/mac/office/2008/main">
             <w:pict>
               <v:line w14:anchorId="5B31BD23" id="Rak_x0020_41" o:spid="_x0000_s1026" style="position:absolute;flip:y;z-index:251722752;visibility:visible;mso-wrap-style:square;mso-width-percent:0;mso-height-percent:0;mso-wrap-distance-left:9pt;mso-wrap-distance-top:0;mso-wrap-distance-right:9pt;mso-wrap-distance-bottom:0;mso-position-horizontal:absolute;mso-position-horizontal-relative:text;mso-position-vertical:absolute;mso-position-vertical-relative:text;mso-width-percent:0;mso-height-percent:0;mso-width-relative:margin;mso-height-relative:margin" from="-39.8pt,189.85pt" to="338.2pt,190.05pt" o:gfxdata="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" strokecolor="black [3213]" strokeweight="2.25pt">
                 <v:stroke joinstyle="miter"/>
@@ -3499,7 +3671,7 @@
               </wp:anchor>
             </w:drawing>
           </mc:Choice>
-          <mc:Fallback>
+          <mc:Fallback xmlns:mv="urn:schemas-microsoft-com:mac:vml" xmlns:mo="http://schemas.microsoft.com/office/mac/office/2008/main">
             <w:pict>
               <v:line w14:anchorId="38753765" id="Rak_x0020_40" o:spid="_x0000_s1026" style="position:absolute;flip:y;z-index:251720704;visibility:visible;mso-wrap-style:square;mso-width-percent:0;mso-height-percent:0;mso-wrap-distance-left:9pt;mso-wrap-distance-top:0;mso-wrap-distance-right:9pt;mso-wrap-distance-bottom:0;mso-position-horizontal:absolute;mso-position-horizontal-relative:text;mso-position-vertical:absolute;mso-position-vertical-relative:text;mso-width-percent:0;mso-height-percent:0;mso-width-relative:margin;mso-height-relative:margin" from="-39.8pt,117.85pt" to="257.2pt,190.05pt" o:gfxdata="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" strokecolor="black [3213]" strokeweight="2.25pt">
                 <v:stroke joinstyle="miter"/>
@@ -3574,7 +3746,7 @@
               </wp:anchor>
             </w:drawing>
           </mc:Choice>
-          <mc:Fallback>
+          <mc:Fallback xmlns:mv="urn:schemas-microsoft-com:mac:vml" xmlns:mo="http://schemas.microsoft.com/office/mac/office/2008/main">
             <w:pict>
               <v:line w14:anchorId="6022A7FF" id="Rak_x0020_39" o:spid="_x0000_s1026" style="position:absolute;flip:y;z-index:251718656;visibility:visible;mso-wrap-style:square;mso-width-percent:0;mso-height-percent:0;mso-wrap-distance-left:9pt;mso-wrap-distance-top:0;mso-wrap-distance-right:9pt;mso-wrap-distance-bottom:0;mso-position-horizontal:absolute;mso-position-horizontal-relative:text;mso-position-vertical:absolute;mso-position-vertical-relative:text;mso-width-percent:0;mso-height-percent:0;mso-width-relative:margin;mso-height-relative:margin" from="-39.8pt,81.85pt" to="131.2pt,190.05pt" o:gfxdata="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" strokecolor="black [3213]" strokeweight="2.25pt">
                 <v:stroke joinstyle="miter"/>
@@ -3697,9 +3869,9 @@
           </mc:Choice>
           <mc:Fallback>
             <w:pict>
-              <v:oval w14:anchorId="4BB52F32" id="Ellips_x0020_34" o:spid="_x0000_s1032" style="position:absolute;margin-left:68.5pt;margin-top:406.05pt;width:99pt;height:63.2pt;z-index:251715584;visibility:visible;mso-wrap-style:square;mso-width-percent:0;mso-height-percent:0;mso-wrap-distance-left:9pt;mso-wrap-distance-top:0;mso-wrap-distance-right:9pt;mso-wrap-distance-bottom:0;mso-position-horizontal:absolute;mso-position-horizontal-relative:text;mso-position-vertical:absolute;mso-position-vertical-relative:text;mso-width-percent:0;mso-height-percent:0;mso-width-relative:margin;mso-height-relative:margin;v-text-anchor:middle" o:gfxdata="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" fillcolor="#ffc000" strokecolor="#1f4d78 [1604]" strokeweight="1pt">
+              <v:oval w14:anchorId="4BB52F32" id="Ellips 34" o:spid="_x0000_s1033" style="position:absolute;margin-left:68.5pt;margin-top:406.05pt;width:99pt;height:63.2pt;z-index:251715584;visibility:visible;mso-wrap-style:square;mso-width-percent:0;mso-height-percent:0;mso-wrap-distance-left:9pt;mso-wrap-distance-top:0;mso-wrap-distance-right:9pt;mso-wrap-distance-bottom:0;mso-position-horizontal:absolute;mso-position-horizontal-relative:text;mso-position-vertical:absolute;mso-position-vertical-relative:text;mso-width-percent:0;mso-height-percent:0;mso-width-relative:margin;mso-height-relative:margin;v-text-anchor:middle" o:gfxdata="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" fillcolor="#ffc000" strokecolor="#1f4d78 [1604]" strokeweight="1pt">
                 <v:stroke joinstyle="miter"/>
-                <v:shadow on="t" opacity="43253f" mv:blur="50800f" offset="0,4pt"/>
+                <v:shadow on="t" color="black" opacity="43253f" offset="0,4pt"/>
                 <v:textbox>
                   <w:txbxContent>
                     <w:p>
@@ -3842,9 +4014,9 @@
           </mc:Choice>
           <mc:Fallback>
             <w:pict>
-              <v:oval w14:anchorId="0B8F2704" id="Ellips_x0020_35" o:spid="_x0000_s1033" style="position:absolute;margin-left:176.35pt;margin-top:360.65pt;width:108.05pt;height:45.2pt;z-index:251717632;visibility:visible;mso-wrap-style:square;mso-width-percent:0;mso-height-percent:0;mso-wrap-distance-left:9pt;mso-wrap-distance-top:0;mso-wrap-distance-right:9pt;mso-wrap-distance-bottom:0;mso-position-horizontal:absolute;mso-position-horizontal-relative:text;mso-position-vertical:absolute;mso-position-vertical-relative:text;mso-width-percent:0;mso-height-percent:0;mso-width-relative:margin;mso-height-relative:margin;v-text-anchor:middle" o:gfxdata="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" fillcolor="#ffc000" strokecolor="#1f4d78 [1604]" strokeweight="1pt">
+              <v:oval w14:anchorId="0B8F2704" id="Ellips 35" o:spid="_x0000_s1034" style="position:absolute;margin-left:176.35pt;margin-top:360.65pt;width:108.05pt;height:45.2pt;z-index:251717632;visibility:visible;mso-wrap-style:square;mso-width-percent:0;mso-height-percent:0;mso-wrap-distance-left:9pt;mso-wrap-distance-top:0;mso-wrap-distance-right:9pt;mso-wrap-distance-bottom:0;mso-position-horizontal:absolute;mso-position-horizontal-relative:text;mso-position-vertical:absolute;mso-position-vertical-relative:text;mso-width-percent:0;mso-height-percent:0;mso-width-relative:margin;mso-height-relative:margin;v-text-anchor:middle" o:gfxdata="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" fillcolor="#ffc000" strokecolor="#1f4d78 [1604]" strokeweight="1pt">
                 <v:stroke joinstyle="miter"/>
-                <v:shadow on="t" opacity="43253f" mv:blur="50800f" offset="0,4pt"/>
+                <v:shadow on="t" color="black" opacity="43253f" offset="0,4pt"/>
                 <v:textbox>
                   <w:txbxContent>
                     <w:p>
@@ -3993,9 +4165,9 @@
           </mc:Choice>
           <mc:Fallback>
             <w:pict>
-              <v:oval w14:anchorId="75C17F46" id="Ellips_x0020_31" o:spid="_x0000_s1034" style="position:absolute;margin-left:311.5pt;margin-top:333.65pt;width:117pt;height:54.2pt;z-index:251709440;visibility:visible;mso-wrap-style:square;mso-width-percent:0;mso-height-percent:0;mso-wrap-distance-left:9pt;mso-wrap-distance-top:0;mso-wrap-distance-right:9pt;mso-wrap-distance-bottom:0;mso-position-horizontal:absolute;mso-position-horizontal-relative:text;mso-position-vertical:absolute;mso-position-vertical-relative:text;mso-width-percent:0;mso-height-percent:0;mso-width-relative:margin;mso-height-relative:margin;v-text-anchor:middle" o:gfxdata="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" fillcolor="#ffc000" strokecolor="#1f4d78 [1604]" strokeweight="1pt">
+              <v:oval w14:anchorId="75C17F46" id="Ellips 31" o:spid="_x0000_s1035" style="position:absolute;margin-left:311.5pt;margin-top:333.65pt;width:117pt;height:54.2pt;z-index:251709440;visibility:visible;mso-wrap-style:square;mso-width-percent:0;mso-height-percent:0;mso-wrap-distance-left:9pt;mso-wrap-distance-top:0;mso-wrap-distance-right:9pt;mso-wrap-distance-bottom:0;mso-position-horizontal:absolute;mso-position-horizontal-relative:text;mso-position-vertical:absolute;mso-position-vertical-relative:text;mso-width-percent:0;mso-height-percent:0;mso-width-relative:margin;mso-height-relative:margin;v-text-anchor:middle" o:gfxdata="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" fillcolor="#ffc000" strokecolor="#1f4d78 [1604]" strokeweight="1pt">
                 <v:stroke joinstyle="miter"/>
-                <v:shadow on="t" opacity="43253f" mv:blur="50800f" offset="0,4pt"/>
+                <v:shadow on="t" color="black" opacity="43253f" offset="0,4pt"/>
                 <v:textbox>
                   <w:txbxContent>
                     <w:p>
@@ -4138,9 +4310,9 @@
           </mc:Choice>
           <mc:Fallback>
             <w:pict>
-              <v:oval w14:anchorId="1893DC63" id="Ellips_x0020_33" o:spid="_x0000_s1035" style="position:absolute;margin-left:329.55pt;margin-top:253.25pt;width:126pt;height:53.2pt;z-index:251713536;visibility:visible;mso-wrap-style:square;mso-width-percent:0;mso-height-percent:0;mso-wrap-distance-left:9pt;mso-wrap-distance-top:0;mso-wrap-distance-right:9pt;mso-wrap-distance-bottom:0;mso-position-horizontal:absolute;mso-position-horizontal-relative:text;mso-position-vertical:absolute;mso-position-vertical-relative:text;mso-width-percent:0;mso-height-percent:0;mso-width-relative:margin;mso-height-relative:margin;v-text-anchor:middle" o:gfxdata="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" fillcolor="#ffc000" strokecolor="#1f4d78 [1604]" strokeweight="1pt">
+              <v:oval w14:anchorId="1893DC63" id="Ellips 33" o:spid="_x0000_s1036" style="position:absolute;margin-left:329.55pt;margin-top:253.25pt;width:126pt;height:53.2pt;z-index:251713536;visibility:visible;mso-wrap-style:square;mso-width-percent:0;mso-height-percent:0;mso-wrap-distance-left:9pt;mso-wrap-distance-top:0;mso-wrap-distance-right:9pt;mso-wrap-distance-bottom:0;mso-position-horizontal:absolute;mso-position-horizontal-relative:text;mso-position-vertical:absolute;mso-position-vertical-relative:text;mso-width-percent:0;mso-height-percent:0;mso-width-relative:margin;mso-height-relative:margin;v-text-anchor:middle" o:gfxdata="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" fillcolor="#ffc000" strokecolor="#1f4d78 [1604]" strokeweight="1pt">
                 <v:stroke joinstyle="miter"/>
-                <v:shadow on="t" opacity="43253f" mv:blur="50800f" offset="0,4pt"/>
+                <v:shadow on="t" color="black" opacity="43253f" offset="0,4pt"/>
                 <v:textbox>
                   <w:txbxContent>
                     <w:p>
@@ -4252,13 +4424,7 @@
                               <w:rPr>
                                 <w:rFonts w:asciiTheme="minorHAnsi" w:hAnsiTheme="minorHAnsi"/>
                               </w:rPr>
-                              <w:t xml:space="preserve"> </w:t>
-                            </w:r>
-                            <w:r>
-                              <w:rPr>
-                                <w:rFonts w:asciiTheme="minorHAnsi" w:hAnsiTheme="minorHAnsi"/>
-                              </w:rPr>
-                              <w:t xml:space="preserve">Svara på ett </w:t>
+                              <w:t xml:space="preserve"> Svara på ett </w:t>
                             </w:r>
                           </w:p>
                           <w:p>
@@ -4325,9 +4491,9 @@
           </mc:Choice>
           <mc:Fallback>
             <w:pict>
-              <v:oval w14:anchorId="5E371A97" id="Ellips_x0020_32" o:spid="_x0000_s1037" style="position:absolute;margin-left:329.4pt;margin-top:162.65pt;width:117pt;height:54.2pt;z-index:251711488;visibility:visible;mso-wrap-style:square;mso-width-percent:0;mso-height-percent:0;mso-wrap-distance-left:9pt;mso-wrap-distance-top:0;mso-wrap-distance-right:9pt;mso-wrap-distance-bottom:0;mso-position-horizontal:absolute;mso-position-horizontal-relative:text;mso-position-vertical:absolute;mso-position-vertical-relative:text;mso-width-percent:0;mso-height-percent:0;mso-width-relative:margin;mso-height-relative:margin;v-text-anchor:middle" o:gfxdata="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" fillcolor="#ffc000" strokecolor="#1f4d78 [1604]" strokeweight="1pt">
+              <v:oval w14:anchorId="5E371A97" id="Ellips 32" o:spid="_x0000_s1037" style="position:absolute;margin-left:329.4pt;margin-top:162.65pt;width:117pt;height:54.2pt;z-index:251711488;visibility:visible;mso-wrap-style:square;mso-width-percent:0;mso-height-percent:0;mso-wrap-distance-left:9pt;mso-wrap-distance-top:0;mso-wrap-distance-right:9pt;mso-wrap-distance-bottom:0;mso-position-horizontal:absolute;mso-position-horizontal-relative:text;mso-position-vertical:absolute;mso-position-vertical-relative:text;mso-width-percent:0;mso-height-percent:0;mso-width-relative:margin;mso-height-relative:margin;v-text-anchor:middle" o:gfxdata="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" fillcolor="#ffc000" strokecolor="#1f4d78 [1604]" strokeweight="1pt">
                 <v:stroke joinstyle="miter"/>
-                <v:shadow on="t" opacity="43253f" mv:blur="50800f" offset="0,4pt"/>
+                <v:shadow on="t" color="black" opacity="43253f" offset="0,4pt"/>
                 <v:textbox>
                   <w:txbxContent>
                     <w:p>
@@ -4500,9 +4666,9 @@
           </mc:Choice>
           <mc:Fallback>
             <w:pict>
-              <v:oval w14:anchorId="2B86ECEC" id="Ellips_x0020_25" o:spid="_x0000_s1037" style="position:absolute;margin-left:248.4pt;margin-top:90.85pt;width:126pt;height:45pt;z-index:251697152;visibility:visible;mso-wrap-style:square;mso-wrap-distance-left:9pt;mso-wrap-distance-top:0;mso-wrap-distance-right:9pt;mso-wrap-distance-bottom:0;mso-position-horizontal:absolute;mso-position-horizontal-relative:text;mso-position-vertical:absolute;mso-position-vertical-relative:text;v-text-anchor:middle" o:gfxdata="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" fillcolor="#ffc000" strokecolor="#1f4d78 [1604]" strokeweight="1pt">
+              <v:oval w14:anchorId="2B86ECEC" id="Ellips 25" o:spid="_x0000_s1038" style="position:absolute;margin-left:248.4pt;margin-top:90.85pt;width:126pt;height:45pt;z-index:251697152;visibility:visible;mso-wrap-style:square;mso-wrap-distance-left:9pt;mso-wrap-distance-top:0;mso-wrap-distance-right:9pt;mso-wrap-distance-bottom:0;mso-position-horizontal:absolute;mso-position-horizontal-relative:text;mso-position-vertical:absolute;mso-position-vertical-relative:text;v-text-anchor:middle" o:gfxdata="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" fillcolor="#ffc000" strokecolor="#1f4d78 [1604]" strokeweight="1pt">
                 <v:stroke joinstyle="miter"/>
-                <v:shadow on="t" opacity="43253f" mv:blur="50800f" offset="0,4pt"/>
+                <v:shadow on="t" color="black" opacity="43253f" offset="0,4pt"/>
                 <v:textbox>
                   <w:txbxContent>
                     <w:p>
@@ -4633,9 +4799,9 @@
           </mc:Choice>
           <mc:Fallback>
             <w:pict>
-              <v:oval w14:anchorId="486D3572" id="Ellips_x0020_30" o:spid="_x0000_s1038" style="position:absolute;margin-left:113.3pt;margin-top:46.45pt;width:126pt;height:45pt;z-index:251707392;visibility:visible;mso-wrap-style:square;mso-wrap-distance-left:9pt;mso-wrap-distance-top:0;mso-wrap-distance-right:9pt;mso-wrap-distance-bottom:0;mso-position-horizontal:absolute;mso-position-horizontal-relative:text;mso-position-vertical:absolute;mso-position-vertical-relative:text;v-text-anchor:middle" o:gfxdata="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" fillcolor="#ffc000" strokecolor="#1f4d78 [1604]" strokeweight="1pt">
+              <v:oval w14:anchorId="486D3572" id="Ellips 30" o:spid="_x0000_s1039" style="position:absolute;margin-left:113.3pt;margin-top:46.45pt;width:126pt;height:45pt;z-index:251707392;visibility:visible;mso-wrap-style:square;mso-wrap-distance-left:9pt;mso-wrap-distance-top:0;mso-wrap-distance-right:9pt;mso-wrap-distance-bottom:0;mso-position-horizontal:absolute;mso-position-horizontal-relative:text;mso-position-vertical:absolute;mso-position-vertical-relative:text;v-text-anchor:middle" o:gfxdata="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" fillcolor="#ffc000" strokecolor="#1f4d78 [1604]" strokeweight="1pt">
                 <v:stroke joinstyle="miter"/>
-                <v:shadow on="t" opacity="43253f" mv:blur="50800f" offset="0,4pt"/>
+                <v:shadow on="t" color="black" opacity="43253f" offset="0,4pt"/>
                 <v:textbox>
                   <w:txbxContent>
                     <w:p>
@@ -4722,7 +4888,7 @@
               </wp:anchor>
             </w:drawing>
           </mc:Choice>
-          <mc:Fallback>
+          <mc:Fallback xmlns:mv="urn:schemas-microsoft-com:mac:vml" xmlns:mo="http://schemas.microsoft.com/office/mac/office/2008/main">
             <w:pict>
               <v:line w14:anchorId="4BD43D81" id="Rak_x0020_17" o:spid="_x0000_s1026" style="position:absolute;z-index:251682816;visibility:visible;mso-wrap-style:square;mso-width-percent:0;mso-height-percent:0;mso-wrap-distance-left:9pt;mso-wrap-distance-top:0;mso-wrap-distance-right:9pt;mso-wrap-distance-bottom:0;mso-position-horizontal:absolute;mso-position-horizontal-relative:text;mso-position-vertical:absolute;mso-position-vertical-relative:text;mso-width-percent:0;mso-height-percent:0;mso-width-relative:margin;mso-height-relative:margin" from="-48.85pt,228.9pt" to="-39.8pt,265.1pt" o:gfxdata="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" strokecolor="black [3200]" strokeweight="3pt">
                 <v:stroke joinstyle="miter"/>
@@ -4793,7 +4959,7 @@
               </wp:anchor>
             </w:drawing>
           </mc:Choice>
-          <mc:Fallback>
+          <mc:Fallback xmlns:mv="urn:schemas-microsoft-com:mac:vml" xmlns:mo="http://schemas.microsoft.com/office/mac/office/2008/main">
             <w:pict>
               <v:line w14:anchorId="649B4C78" id="Rak_x0020_16" o:spid="_x0000_s1026" style="position:absolute;flip:x;z-index:251680768;visibility:visible;mso-wrap-style:square;mso-width-percent:0;mso-height-percent:0;mso-wrap-distance-left:9pt;mso-wrap-distance-top:0;mso-wrap-distance-right:9pt;mso-wrap-distance-bottom:0;mso-position-horizontal:absolute;mso-position-horizontal-relative:text;mso-position-vertical:absolute;mso-position-vertical-relative:text;mso-width-percent:0;mso-height-percent:0;mso-width-relative:margin;mso-height-relative:margin" from="-57.8pt,229.3pt" to="-48.75pt,265.3pt" o:gfxdata="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" strokecolor="black [3200]" strokeweight="3pt">
                 <v:stroke joinstyle="miter"/>
@@ -4864,7 +5030,7 @@
               </wp:anchor>
             </w:drawing>
           </mc:Choice>
-          <mc:Fallback>
+          <mc:Fallback xmlns:mv="urn:schemas-microsoft-com:mac:vml" xmlns:mo="http://schemas.microsoft.com/office/mac/office/2008/main">
             <w:pict>
               <v:line w14:anchorId="5EF031FD" id="Rak_x0020_18" o:spid="_x0000_s1026" style="position:absolute;flip:x;z-index:251684864;visibility:visible;mso-wrap-style:square;mso-width-percent:0;mso-height-percent:0;mso-wrap-distance-left:9pt;mso-wrap-distance-top:0;mso-wrap-distance-right:9pt;mso-wrap-distance-bottom:0;mso-position-horizontal:absolute;mso-position-horizontal-relative:text;mso-position-vertical:absolute;mso-position-vertical-relative:text;mso-width-percent:0;mso-height-percent:0;mso-width-relative:margin;mso-height-relative:margin" from="-57.8pt,174.9pt" to="-49pt,211.1pt" o:gfxdata="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" strokecolor="black [3200]" strokeweight="3pt">
                 <v:stroke joinstyle="miter"/>
@@ -4935,7 +5101,7 @@
               </wp:anchor>
             </w:drawing>
           </mc:Choice>
-          <mc:Fallback>
+          <mc:Fallback xmlns:mv="urn:schemas-microsoft-com:mac:vml" xmlns:mo="http://schemas.microsoft.com/office/mac/office/2008/main">
             <w:pict>
               <v:line w14:anchorId="35AEBB9A" id="Rak_x0020_19" o:spid="_x0000_s1026" style="position:absolute;z-index:251686912;visibility:visible;mso-wrap-style:square;mso-width-percent:0;mso-height-percent:0;mso-wrap-distance-left:9pt;mso-wrap-distance-top:0;mso-wrap-distance-right:9pt;mso-wrap-distance-bottom:0;mso-position-horizontal:absolute;mso-position-horizontal-relative:text;mso-position-vertical:absolute;mso-position-vertical-relative:text;mso-width-percent:0;mso-height-percent:0;mso-width-relative:margin;mso-height-relative:margin" from="-48.85pt,174.9pt" to="-39.8pt,211.1pt" o:gfxdata="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" strokecolor="black [3200]" strokeweight="3pt">
                 <v:stroke joinstyle="miter"/>
@@ -5036,7 +5202,7 @@
               </wp:anchor>
             </w:drawing>
           </mc:Choice>
-          <mc:Fallback>
+          <mc:Fallback xmlns:mv="urn:schemas-microsoft-com:mac:vml" xmlns:mo="http://schemas.microsoft.com/office/mac/office/2008/main">
             <w:pict>
               <v:oval w14:anchorId="39467392" id="Ellips_x0020_14" o:spid="_x0000_s1026" style="position:absolute;margin-left:-66.85pt;margin-top:139.1pt;width:36.05pt;height:36.2pt;z-index:251677696;visibility:visible;mso-wrap-style:square;mso-width-percent:0;mso-height-percent:0;mso-wrap-distance-left:9pt;mso-wrap-distance-top:0;mso-wrap-distance-right:9pt;mso-wrap-distance-bottom:0;mso-position-horizontal:absolute;mso-position-horizontal-relative:text;mso-position-vertical:absolute;mso-position-vertical-relative:text;mso-width-percent:0;mso-height-percent:0;mso-width-relative:margin;mso-height-relative:margin;v-text-anchor:middle" o:gfxdata="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" fillcolor="black [3213]" strokecolor="black [3213]" strokeweight="2pt">
                 <v:fill opacity="0"/>
@@ -5109,7 +5275,7 @@
               </wp:anchor>
             </w:drawing>
           </mc:Choice>
-          <mc:Fallback>
+          <mc:Fallback xmlns:mv="urn:schemas-microsoft-com:mac:vml" xmlns:mo="http://schemas.microsoft.com/office/mac/office/2008/main">
             <w:pict>
               <v:line w14:anchorId="2D819875" id="Rak_x0020_15" o:spid="_x0000_s1026" style="position:absolute;z-index:251678720;visibility:visible;mso-wrap-style:square;mso-width-percent:0;mso-height-percent:0;mso-wrap-distance-left:9pt;mso-wrap-distance-top:0;mso-wrap-distance-right:9pt;mso-wrap-distance-bottom:0;mso-position-horizontal:absolute;mso-position-horizontal-relative:text;mso-position-vertical:absolute;mso-position-vertical-relative:text;mso-width-percent:0;mso-height-percent:0;mso-width-relative:margin;mso-height-relative:margin" from="-48.55pt,175.1pt" to="-48.55pt,237.45pt" o:gfxdata="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" strokecolor="black [3200]" strokeweight="3pt">
                 <v:stroke joinstyle="miter"/>
@@ -5126,12 +5292,12 @@
       <w:pPr>
         <w:pStyle w:val="Rubrik1"/>
       </w:pPr>
-      <w:bookmarkStart w:id="7" w:name="_Toc450042778"/>
+      <w:bookmarkStart w:id="5" w:name="_Toc450042778"/>
       <w:r>
         <w:lastRenderedPageBreak/>
         <w:t>Användargränssnitt</w:t>
       </w:r>
-      <w:bookmarkEnd w:id="7"/>
+      <w:bookmarkEnd w:id="5"/>
     </w:p>
     <w:p/>
     <w:p>
@@ -5156,7 +5322,7 @@
       <w:pPr>
         <w:pStyle w:val="Rubrik2"/>
       </w:pPr>
-      <w:bookmarkStart w:id="8" w:name="_Toc450042779"/>
+      <w:bookmarkStart w:id="6" w:name="_Toc450042779"/>
       <w:r>
         <w:t xml:space="preserve">Första </w:t>
       </w:r>
@@ -5164,7 +5330,7 @@
       <w:r>
         <w:t>wireframe</w:t>
       </w:r>
-      <w:bookmarkEnd w:id="8"/>
+      <w:bookmarkEnd w:id="6"/>
       <w:proofErr w:type="spellEnd"/>
     </w:p>
     <w:p/>
@@ -5223,7 +5389,7 @@
                     <pic:cNvPicPr/>
                   </pic:nvPicPr>
                   <pic:blipFill>
-                    <a:blip r:embed="rId10" cstate="print">
+                    <a:blip r:embed="rId9" cstate="print">
                       <a:extLst>
                         <a:ext uri="{28A0092B-C50C-407E-A947-70E740481C1C}">
                           <a14:useLocalDpi xmlns:a14="http://schemas.microsoft.com/office/drawing/2010/main" val="0"/>
@@ -5263,11 +5429,11 @@
       <w:pPr>
         <w:pStyle w:val="Rubrik2"/>
       </w:pPr>
-      <w:bookmarkStart w:id="9" w:name="_Toc450042780"/>
+      <w:bookmarkStart w:id="7" w:name="_Toc450042780"/>
       <w:r>
         <w:t>Slutgiltiga skissen</w:t>
       </w:r>
-      <w:bookmarkEnd w:id="9"/>
+      <w:bookmarkEnd w:id="7"/>
     </w:p>
     <w:p/>
     <w:p>
@@ -5380,7 +5546,7 @@
                     <pic:cNvPicPr/>
                   </pic:nvPicPr>
                   <pic:blipFill>
-                    <a:blip r:embed="rId11" cstate="print">
+                    <a:blip r:embed="rId10" cstate="print">
                       <a:extLst>
                         <a:ext uri="{28A0092B-C50C-407E-A947-70E740481C1C}">
                           <a14:useLocalDpi xmlns:a14="http://schemas.microsoft.com/office/drawing/2010/main" val="0"/>
@@ -5429,10 +5595,375 @@
           <w:szCs w:val="32"/>
         </w:rPr>
       </w:pPr>
+      <w:r>
+        <w:rPr>
+          <w:rFonts w:eastAsiaTheme="majorEastAsia" w:cstheme="majorBidi"/>
+          <w:b/>
+          <w:sz w:val="32"/>
+          <w:szCs w:val="32"/>
+        </w:rPr>
+        <w:br w:type="page"/>
+      </w:r>
+    </w:p>
+    <w:p>
+      <w:pPr>
+        <w:spacing w:after="160"/>
+        <w:jc w:val="left"/>
+        <w:rPr>
+          <w:rFonts w:eastAsiaTheme="majorEastAsia" w:cstheme="majorBidi"/>
+          <w:b/>
+          <w:noProof/>
+          <w:sz w:val="32"/>
+          <w:szCs w:val="32"/>
+          <w:lang w:eastAsia="sv-SE"/>
+        </w:rPr>
+      </w:pPr>
+      <w:r>
+        <w:rPr>
+          <w:rFonts w:eastAsiaTheme="majorEastAsia" w:cstheme="majorBidi"/>
+          <w:b/>
+          <w:noProof/>
+          <w:sz w:val="32"/>
+          <w:szCs w:val="32"/>
+          <w:lang w:eastAsia="sv-SE"/>
+        </w:rPr>
+        <w:lastRenderedPageBreak/>
+        <w:t>Slutversion</w:t>
+      </w:r>
+    </w:p>
+    <w:p>
+      <w:pPr>
+        <w:spacing w:after="160"/>
+        <w:jc w:val="left"/>
+        <w:rPr>
+          <w:rFonts w:eastAsiaTheme="majorEastAsia" w:cstheme="majorBidi"/>
+          <w:b/>
+          <w:sz w:val="32"/>
+          <w:szCs w:val="32"/>
+        </w:rPr>
+      </w:pPr>
+    </w:p>
+    <w:p>
+      <w:pPr>
+        <w:spacing w:after="160"/>
+        <w:jc w:val="left"/>
+        <w:rPr>
+          <w:rFonts w:eastAsiaTheme="majorEastAsia" w:cstheme="majorBidi"/>
+          <w:b/>
+          <w:sz w:val="32"/>
+          <w:szCs w:val="32"/>
+        </w:rPr>
+      </w:pPr>
+      <w:bookmarkStart w:id="8" w:name="_GoBack"/>
+      <w:bookmarkEnd w:id="8"/>
+      <w:r>
+        <w:rPr>
+          <w:rFonts w:eastAsiaTheme="majorEastAsia" w:cstheme="majorBidi"/>
+          <w:b/>
+          <w:noProof/>
+          <w:sz w:val="32"/>
+          <w:szCs w:val="32"/>
+          <w:lang w:eastAsia="sv-SE"/>
+        </w:rPr>
+        <w:drawing>
+          <wp:anchor distT="0" distB="0" distL="114300" distR="114300" simplePos="0" relativeHeight="251745280" behindDoc="0" locked="0" layoutInCell="1" allowOverlap="1" wp14:anchorId="69DCA22B" wp14:editId="3F59EB94">
+            <wp:simplePos x="0" y="0"/>
+            <wp:positionH relativeFrom="margin">
+              <wp:posOffset>88900</wp:posOffset>
+            </wp:positionH>
+            <wp:positionV relativeFrom="page">
+              <wp:posOffset>5319513</wp:posOffset>
+            </wp:positionV>
+            <wp:extent cx="5715635" cy="2805430"/>
+            <wp:effectExtent l="19050" t="19050" r="18415" b="13970"/>
+            <wp:wrapNone/>
+            <wp:docPr id="21" name="Bildobjekt 21" descr="C:\Users\Merkurius\Desktop\2016-07-24 12_07_22-.png"/>
+            <wp:cNvGraphicFramePr>
+              <a:graphicFrameLocks xmlns:a="http://schemas.openxmlformats.org/drawingml/2006/main" noChangeAspect="1"/>
+            </wp:cNvGraphicFramePr>
+            <a:graphic xmlns:a="http://schemas.openxmlformats.org/drawingml/2006/main">
+              <a:graphicData uri="http://schemas.openxmlformats.org/drawingml/2006/picture">
+                <pic:pic xmlns:pic="http://schemas.openxmlformats.org/drawingml/2006/picture">
+                  <pic:nvPicPr>
+                    <pic:cNvPr id="0" name="Picture 2" descr="C:\Users\Merkurius\Desktop\2016-07-24 12_07_22-.png"/>
+                    <pic:cNvPicPr>
+                      <a:picLocks noChangeAspect="1" noChangeArrowheads="1"/>
+                    </pic:cNvPicPr>
+                  </pic:nvPicPr>
+                  <pic:blipFill>
+                    <a:blip r:embed="rId11" cstate="print">
+                      <a:extLst>
+                        <a:ext uri="{28A0092B-C50C-407E-A947-70E740481C1C}">
+                          <a14:useLocalDpi xmlns:a14="http://schemas.microsoft.com/office/drawing/2010/main" val="0"/>
+                        </a:ext>
+                      </a:extLst>
+                    </a:blip>
+                    <a:srcRect/>
+                    <a:stretch>
+                      <a:fillRect/>
+                    </a:stretch>
+                  </pic:blipFill>
+                  <pic:spPr bwMode="auto">
+                    <a:xfrm>
+                      <a:off x="0" y="0"/>
+                      <a:ext cx="5715635" cy="2805430"/>
+                    </a:xfrm>
+                    <a:prstGeom prst="rect">
+                      <a:avLst/>
+                    </a:prstGeom>
+                    <a:noFill/>
+                    <a:ln>
+                      <a:solidFill>
+                        <a:schemeClr val="accent1">
+                          <a:lumMod val="75000"/>
+                        </a:schemeClr>
+                      </a:solidFill>
+                    </a:ln>
+                  </pic:spPr>
+                </pic:pic>
+              </a:graphicData>
+            </a:graphic>
+            <wp14:sizeRelH relativeFrom="page">
+              <wp14:pctWidth>0</wp14:pctWidth>
+            </wp14:sizeRelH>
+            <wp14:sizeRelV relativeFrom="page">
+              <wp14:pctHeight>0</wp14:pctHeight>
+            </wp14:sizeRelV>
+          </wp:anchor>
+        </w:drawing>
+      </w:r>
+      <w:r>
+        <w:rPr>
+          <w:rFonts w:eastAsiaTheme="majorEastAsia" w:cstheme="majorBidi"/>
+          <w:b/>
+          <w:noProof/>
+          <w:sz w:val="32"/>
+          <w:szCs w:val="32"/>
+          <w:lang w:eastAsia="sv-SE"/>
+        </w:rPr>
+        <w:drawing>
+          <wp:anchor distT="0" distB="0" distL="114300" distR="114300" simplePos="0" relativeHeight="251748352" behindDoc="0" locked="0" layoutInCell="1" allowOverlap="1" wp14:anchorId="54B50819" wp14:editId="70D0FD04">
+            <wp:simplePos x="0" y="0"/>
+            <wp:positionH relativeFrom="margin">
+              <wp:posOffset>237815</wp:posOffset>
+            </wp:positionH>
+            <wp:positionV relativeFrom="page">
+              <wp:posOffset>1654102</wp:posOffset>
+            </wp:positionV>
+            <wp:extent cx="5411972" cy="3437430"/>
+            <wp:effectExtent l="19050" t="19050" r="17780" b="10795"/>
+            <wp:wrapNone/>
+            <wp:docPr id="24" name="Bildobjekt 24" descr="C:\Users\Merkurius\Desktop\2016-07-24 12_20_50-sidetracK.png"/>
+            <wp:cNvGraphicFramePr>
+              <a:graphicFrameLocks xmlns:a="http://schemas.openxmlformats.org/drawingml/2006/main" noChangeAspect="1"/>
+            </wp:cNvGraphicFramePr>
+            <a:graphic xmlns:a="http://schemas.openxmlformats.org/drawingml/2006/main">
+              <a:graphicData uri="http://schemas.openxmlformats.org/drawingml/2006/picture">
+                <pic:pic xmlns:pic="http://schemas.openxmlformats.org/drawingml/2006/picture">
+                  <pic:nvPicPr>
+                    <pic:cNvPr id="0" name="Picture 5" descr="C:\Users\Merkurius\Desktop\2016-07-24 12_20_50-sidetracK.png"/>
+                    <pic:cNvPicPr>
+                      <a:picLocks noChangeAspect="1" noChangeArrowheads="1"/>
+                    </pic:cNvPicPr>
+                  </pic:nvPicPr>
+                  <pic:blipFill>
+                    <a:blip r:embed="rId12" cstate="print">
+                      <a:extLst>
+                        <a:ext uri="{28A0092B-C50C-407E-A947-70E740481C1C}">
+                          <a14:useLocalDpi xmlns:a14="http://schemas.microsoft.com/office/drawing/2010/main" val="0"/>
+                        </a:ext>
+                      </a:extLst>
+                    </a:blip>
+                    <a:srcRect/>
+                    <a:stretch>
+                      <a:fillRect/>
+                    </a:stretch>
+                  </pic:blipFill>
+                  <pic:spPr bwMode="auto">
+                    <a:xfrm>
+                      <a:off x="0" y="0"/>
+                      <a:ext cx="5411972" cy="3437430"/>
+                    </a:xfrm>
+                    <a:prstGeom prst="rect">
+                      <a:avLst/>
+                    </a:prstGeom>
+                    <a:noFill/>
+                    <a:ln>
+                      <a:solidFill>
+                        <a:schemeClr val="accent1">
+                          <a:lumMod val="75000"/>
+                        </a:schemeClr>
+                      </a:solidFill>
+                    </a:ln>
+                  </pic:spPr>
+                </pic:pic>
+              </a:graphicData>
+            </a:graphic>
+            <wp14:sizeRelH relativeFrom="page">
+              <wp14:pctWidth>0</wp14:pctWidth>
+            </wp14:sizeRelH>
+            <wp14:sizeRelV relativeFrom="page">
+              <wp14:pctHeight>0</wp14:pctHeight>
+            </wp14:sizeRelV>
+          </wp:anchor>
+        </w:drawing>
+      </w:r>
+      <w:r>
+        <w:rPr>
+          <w:rFonts w:eastAsiaTheme="majorEastAsia" w:cstheme="majorBidi"/>
+          <w:b/>
+          <w:noProof/>
+          <w:sz w:val="32"/>
+          <w:szCs w:val="32"/>
+          <w:lang w:eastAsia="sv-SE"/>
+        </w:rPr>
+        <w:drawing>
+          <wp:anchor distT="0" distB="0" distL="114300" distR="114300" simplePos="0" relativeHeight="251746304" behindDoc="0" locked="0" layoutInCell="1" allowOverlap="1" wp14:anchorId="40180643" wp14:editId="47434201">
+            <wp:simplePos x="0" y="0"/>
+            <wp:positionH relativeFrom="margin">
+              <wp:posOffset>3181985</wp:posOffset>
+            </wp:positionH>
+            <wp:positionV relativeFrom="page">
+              <wp:posOffset>8233410</wp:posOffset>
+            </wp:positionV>
+            <wp:extent cx="2780030" cy="2422525"/>
+            <wp:effectExtent l="19050" t="19050" r="20320" b="15875"/>
+            <wp:wrapNone/>
+            <wp:docPr id="22" name="Bildobjekt 22" descr="C:\Users\Merkurius\Desktop\2016-07-24 12_08_02-sidetracK.png"/>
+            <wp:cNvGraphicFramePr>
+              <a:graphicFrameLocks xmlns:a="http://schemas.openxmlformats.org/drawingml/2006/main" noChangeAspect="1"/>
+            </wp:cNvGraphicFramePr>
+            <a:graphic xmlns:a="http://schemas.openxmlformats.org/drawingml/2006/main">
+              <a:graphicData uri="http://schemas.openxmlformats.org/drawingml/2006/picture">
+                <pic:pic xmlns:pic="http://schemas.openxmlformats.org/drawingml/2006/picture">
+                  <pic:nvPicPr>
+                    <pic:cNvPr id="0" name="Picture 3" descr="C:\Users\Merkurius\Desktop\2016-07-24 12_08_02-sidetracK.png"/>
+                    <pic:cNvPicPr>
+                      <a:picLocks noChangeAspect="1" noChangeArrowheads="1"/>
+                    </pic:cNvPicPr>
+                  </pic:nvPicPr>
+                  <pic:blipFill>
+                    <a:blip r:embed="rId13" cstate="print">
+                      <a:extLst>
+                        <a:ext uri="{28A0092B-C50C-407E-A947-70E740481C1C}">
+                          <a14:useLocalDpi xmlns:a14="http://schemas.microsoft.com/office/drawing/2010/main" val="0"/>
+                        </a:ext>
+                      </a:extLst>
+                    </a:blip>
+                    <a:srcRect/>
+                    <a:stretch>
+                      <a:fillRect/>
+                    </a:stretch>
+                  </pic:blipFill>
+                  <pic:spPr bwMode="auto">
+                    <a:xfrm>
+                      <a:off x="0" y="0"/>
+                      <a:ext cx="2780030" cy="2422525"/>
+                    </a:xfrm>
+                    <a:prstGeom prst="rect">
+                      <a:avLst/>
+                    </a:prstGeom>
+                    <a:noFill/>
+                    <a:ln>
+                      <a:solidFill>
+                        <a:schemeClr val="accent1">
+                          <a:lumMod val="75000"/>
+                        </a:schemeClr>
+                      </a:solidFill>
+                    </a:ln>
+                  </pic:spPr>
+                </pic:pic>
+              </a:graphicData>
+            </a:graphic>
+            <wp14:sizeRelH relativeFrom="page">
+              <wp14:pctWidth>0</wp14:pctWidth>
+            </wp14:sizeRelH>
+            <wp14:sizeRelV relativeFrom="page">
+              <wp14:pctHeight>0</wp14:pctHeight>
+            </wp14:sizeRelV>
+          </wp:anchor>
+        </w:drawing>
+      </w:r>
+      <w:r>
+        <w:rPr>
+          <w:rFonts w:eastAsiaTheme="majorEastAsia" w:cstheme="majorBidi"/>
+          <w:b/>
+          <w:noProof/>
+          <w:sz w:val="32"/>
+          <w:szCs w:val="32"/>
+          <w:lang w:eastAsia="sv-SE"/>
+        </w:rPr>
+        <w:drawing>
+          <wp:anchor distT="0" distB="0" distL="114300" distR="114300" simplePos="0" relativeHeight="251747328" behindDoc="0" locked="0" layoutInCell="1" allowOverlap="1" wp14:anchorId="38FB2194" wp14:editId="415FC697">
+            <wp:simplePos x="0" y="0"/>
+            <wp:positionH relativeFrom="margin">
+              <wp:posOffset>88900</wp:posOffset>
+            </wp:positionH>
+            <wp:positionV relativeFrom="page">
+              <wp:posOffset>8233410</wp:posOffset>
+            </wp:positionV>
+            <wp:extent cx="2771775" cy="2427605"/>
+            <wp:effectExtent l="19050" t="19050" r="9525" b="10795"/>
+            <wp:wrapNone/>
+            <wp:docPr id="23" name="Bildobjekt 23" descr="C:\Users\Merkurius\Desktop\2016-07-24 12_08_33-sidetracK.png"/>
+            <wp:cNvGraphicFramePr>
+              <a:graphicFrameLocks xmlns:a="http://schemas.openxmlformats.org/drawingml/2006/main" noChangeAspect="1"/>
+            </wp:cNvGraphicFramePr>
+            <a:graphic xmlns:a="http://schemas.openxmlformats.org/drawingml/2006/main">
+              <a:graphicData uri="http://schemas.openxmlformats.org/drawingml/2006/picture">
+                <pic:pic xmlns:pic="http://schemas.openxmlformats.org/drawingml/2006/picture">
+                  <pic:nvPicPr>
+                    <pic:cNvPr id="0" name="Picture 4" descr="C:\Users\Merkurius\Desktop\2016-07-24 12_08_33-sidetracK.png"/>
+                    <pic:cNvPicPr>
+                      <a:picLocks noChangeAspect="1" noChangeArrowheads="1"/>
+                    </pic:cNvPicPr>
+                  </pic:nvPicPr>
+                  <pic:blipFill>
+                    <a:blip r:embed="rId14" cstate="print">
+                      <a:extLst>
+                        <a:ext uri="{28A0092B-C50C-407E-A947-70E740481C1C}">
+                          <a14:useLocalDpi xmlns:a14="http://schemas.microsoft.com/office/drawing/2010/main" val="0"/>
+                        </a:ext>
+                      </a:extLst>
+                    </a:blip>
+                    <a:srcRect/>
+                    <a:stretch>
+                      <a:fillRect/>
+                    </a:stretch>
+                  </pic:blipFill>
+                  <pic:spPr bwMode="auto">
+                    <a:xfrm>
+                      <a:off x="0" y="0"/>
+                      <a:ext cx="2771775" cy="2427605"/>
+                    </a:xfrm>
+                    <a:prstGeom prst="rect">
+                      <a:avLst/>
+                    </a:prstGeom>
+                    <a:noFill/>
+                    <a:ln>
+                      <a:solidFill>
+                        <a:schemeClr val="accent1">
+                          <a:lumMod val="75000"/>
+                        </a:schemeClr>
+                      </a:solidFill>
+                    </a:ln>
+                  </pic:spPr>
+                </pic:pic>
+              </a:graphicData>
+            </a:graphic>
+            <wp14:sizeRelH relativeFrom="page">
+              <wp14:pctWidth>0</wp14:pctWidth>
+            </wp14:sizeRelH>
+            <wp14:sizeRelV relativeFrom="page">
+              <wp14:pctHeight>0</wp14:pctHeight>
+            </wp14:sizeRelV>
+          </wp:anchor>
+        </w:drawing>
+      </w:r>
     </w:p>
     <w:sectPr>
-      <w:headerReference w:type="default" r:id="rId12"/>
-      <w:footerReference w:type="default" r:id="rId13"/>
+      <w:headerReference w:type="default" r:id="rId15"/>
+      <w:footerReference w:type="default" r:id="rId16"/>
       <w:pgSz w:w="11906" w:h="16838"/>
       <w:pgMar w:top="1417" w:right="1417" w:bottom="1417" w:left="1417" w:header="708" w:footer="708" w:gutter="0"/>
       <w:cols w:space="708"/>
@@ -5444,7 +5975,7 @@
 </file>
 
 <file path=word/endnotes.xml><?xml version="1.0" encoding="utf-8"?>
-<w:endnotes xmlns:wpc="http://schemas.microsoft.com/office/word/2010/wordprocessingCanvas" xmlns:mo="http://schemas.microsoft.com/office/mac/office/2008/main" xmlns:mc="http://schemas.openxmlformats.org/markup-compatibility/2006" xmlns:mv="urn:schemas-microsoft-com:mac:vml" xmlns:o="urn:schemas-microsoft-com:office:office" xmlns:r="http://schemas.openxmlformats.org/officeDocument/2006/relationships" xmlns:m="http://schemas.openxmlformats.org/officeDocument/2006/math" xmlns:v="urn:schemas-microsoft-com:vml" xmlns:wp14="http://schemas.microsoft.com/office/word/2010/wordprocessingDrawing" xmlns:wp="http://schemas.openxmlformats.org/drawingml/2006/wordprocessingDrawing" xmlns:w10="urn:schemas-microsoft-com:office:word" xmlns:w="http://schemas.openxmlformats.org/wordprocessingml/2006/main" xmlns:w14="http://schemas.microsoft.com/office/word/2010/wordml" xmlns:w15="http://schemas.microsoft.com/office/word/2012/wordml" xmlns:wpg="http://schemas.microsoft.com/office/word/2010/wordprocessingGroup" xmlns:wpi="http://schemas.microsoft.com/office/word/2010/wordprocessingInk" xmlns:wne="http://schemas.microsoft.com/office/word/2006/wordml" xmlns:wps="http://schemas.microsoft.com/office/word/2010/wordprocessingShape" mc:Ignorable="w14 w15 wp14">
+<w:endnotes xmlns:wpc="http://schemas.microsoft.com/office/word/2010/wordprocessingCanvas" xmlns:mc="http://schemas.openxmlformats.org/markup-compatibility/2006" xmlns:o="urn:schemas-microsoft-com:office:office" xmlns:r="http://schemas.openxmlformats.org/officeDocument/2006/relationships" xmlns:m="http://schemas.openxmlformats.org/officeDocument/2006/math" xmlns:v="urn:schemas-microsoft-com:vml" xmlns:wp14="http://schemas.microsoft.com/office/word/2010/wordprocessingDrawing" xmlns:wp="http://schemas.openxmlformats.org/drawingml/2006/wordprocessingDrawing" xmlns:w10="urn:schemas-microsoft-com:office:word" xmlns:w="http://schemas.openxmlformats.org/wordprocessingml/2006/main" xmlns:w14="http://schemas.microsoft.com/office/word/2010/wordml" xmlns:w15="http://schemas.microsoft.com/office/word/2012/wordml" xmlns:wpg="http://schemas.microsoft.com/office/word/2010/wordprocessingGroup" xmlns:wpi="http://schemas.microsoft.com/office/word/2010/wordprocessingInk" xmlns:wne="http://schemas.microsoft.com/office/word/2006/wordml" xmlns:wps="http://schemas.microsoft.com/office/word/2010/wordprocessingShape" mc:Ignorable="w14 w15 wp14">
   <w:endnote w:type="separator" w:id="-1">
     <w:p>
       <w:pPr>
@@ -5469,7 +6000,7 @@
 </file>
 
 <file path=word/footer1.xml><?xml version="1.0" encoding="utf-8"?>
-<w:ftr xmlns:wpc="http://schemas.microsoft.com/office/word/2010/wordprocessingCanvas" xmlns:mo="http://schemas.microsoft.com/office/mac/office/2008/main" xmlns:mc="http://schemas.openxmlformats.org/markup-compatibility/2006" xmlns:mv="urn:schemas-microsoft-com:mac:vml" xmlns:o="urn:schemas-microsoft-com:office:office" xmlns:r="http://schemas.openxmlformats.org/officeDocument/2006/relationships" xmlns:m="http://schemas.openxmlformats.org/officeDocument/2006/math" xmlns:v="urn:schemas-microsoft-com:vml" xmlns:wp14="http://schemas.microsoft.com/office/word/2010/wordprocessingDrawing" xmlns:wp="http://schemas.openxmlformats.org/drawingml/2006/wordprocessingDrawing" xmlns:w10="urn:schemas-microsoft-com:office:word" xmlns:w="http://schemas.openxmlformats.org/wordprocessingml/2006/main" xmlns:w14="http://schemas.microsoft.com/office/word/2010/wordml" xmlns:w15="http://schemas.microsoft.com/office/word/2012/wordml" xmlns:wpg="http://schemas.microsoft.com/office/word/2010/wordprocessingGroup" xmlns:wpi="http://schemas.microsoft.com/office/word/2010/wordprocessingInk" xmlns:wne="http://schemas.microsoft.com/office/word/2006/wordml" xmlns:wps="http://schemas.microsoft.com/office/word/2010/wordprocessingShape" mc:Ignorable="w14 w15 wp14">
+<w:ftr xmlns:wpc="http://schemas.microsoft.com/office/word/2010/wordprocessingCanvas" xmlns:mc="http://schemas.openxmlformats.org/markup-compatibility/2006" xmlns:o="urn:schemas-microsoft-com:office:office" xmlns:r="http://schemas.openxmlformats.org/officeDocument/2006/relationships" xmlns:m="http://schemas.openxmlformats.org/officeDocument/2006/math" xmlns:v="urn:schemas-microsoft-com:vml" xmlns:wp14="http://schemas.microsoft.com/office/word/2010/wordprocessingDrawing" xmlns:wp="http://schemas.openxmlformats.org/drawingml/2006/wordprocessingDrawing" xmlns:w10="urn:schemas-microsoft-com:office:word" xmlns:w="http://schemas.openxmlformats.org/wordprocessingml/2006/main" xmlns:w14="http://schemas.microsoft.com/office/word/2010/wordml" xmlns:w15="http://schemas.microsoft.com/office/word/2012/wordml" xmlns:wpg="http://schemas.microsoft.com/office/word/2010/wordprocessingGroup" xmlns:wpi="http://schemas.microsoft.com/office/word/2010/wordprocessingInk" xmlns:wne="http://schemas.microsoft.com/office/word/2006/wordml" xmlns:wps="http://schemas.microsoft.com/office/word/2010/wordprocessingShape" mc:Ignorable="w14 w15 wp14">
   <w:sdt>
     <w:sdtPr>
       <w:id w:val="-1516535682"/>
@@ -5522,7 +6053,7 @@
             <w:sz w:val="20"/>
             <w:szCs w:val="20"/>
           </w:rPr>
-          <w:t>7</w:t>
+          <w:t>10</w:t>
         </w:r>
         <w:r>
           <w:rPr>
@@ -5544,7 +6075,7 @@
 </file>
 
 <file path=word/footnotes.xml><?xml version="1.0" encoding="utf-8"?>
-<w:footnotes xmlns:wpc="http://schemas.microsoft.com/office/word/2010/wordprocessingCanvas" xmlns:mo="http://schemas.microsoft.com/office/mac/office/2008/main" xmlns:mc="http://schemas.openxmlformats.org/markup-compatibility/2006" xmlns:mv="urn:schemas-microsoft-com:mac:vml" xmlns:o="urn:schemas-microsoft-com:office:office" xmlns:r="http://schemas.openxmlformats.org/officeDocument/2006/relationships" xmlns:m="http://schemas.openxmlformats.org/officeDocument/2006/math" xmlns:v="urn:schemas-microsoft-com:vml" xmlns:wp14="http://schemas.microsoft.com/office/word/2010/wordprocessingDrawing" xmlns:wp="http://schemas.openxmlformats.org/drawingml/2006/wordprocessingDrawing" xmlns:w10="urn:schemas-microsoft-com:office:word" xmlns:w="http://schemas.openxmlformats.org/wordprocessingml/2006/main" xmlns:w14="http://schemas.microsoft.com/office/word/2010/wordml" xmlns:w15="http://schemas.microsoft.com/office/word/2012/wordml" xmlns:wpg="http://schemas.microsoft.com/office/word/2010/wordprocessingGroup" xmlns:wpi="http://schemas.microsoft.com/office/word/2010/wordprocessingInk" xmlns:wne="http://schemas.microsoft.com/office/word/2006/wordml" xmlns:wps="http://schemas.microsoft.com/office/word/2010/wordprocessingShape" mc:Ignorable="w14 w15 wp14">
+<w:footnotes xmlns:wpc="http://schemas.microsoft.com/office/word/2010/wordprocessingCanvas" xmlns:mc="http://schemas.openxmlformats.org/markup-compatibility/2006" xmlns:o="urn:schemas-microsoft-com:office:office" xmlns:r="http://schemas.openxmlformats.org/officeDocument/2006/relationships" xmlns:m="http://schemas.openxmlformats.org/officeDocument/2006/math" xmlns:v="urn:schemas-microsoft-com:vml" xmlns:wp14="http://schemas.microsoft.com/office/word/2010/wordprocessingDrawing" xmlns:wp="http://schemas.openxmlformats.org/drawingml/2006/wordprocessingDrawing" xmlns:w10="urn:schemas-microsoft-com:office:word" xmlns:w="http://schemas.openxmlformats.org/wordprocessingml/2006/main" xmlns:w14="http://schemas.microsoft.com/office/word/2010/wordml" xmlns:w15="http://schemas.microsoft.com/office/word/2012/wordml" xmlns:wpg="http://schemas.microsoft.com/office/word/2010/wordprocessingGroup" xmlns:wpi="http://schemas.microsoft.com/office/word/2010/wordprocessingInk" xmlns:wne="http://schemas.microsoft.com/office/word/2006/wordml" xmlns:wps="http://schemas.microsoft.com/office/word/2010/wordprocessingShape" mc:Ignorable="w14 w15 wp14">
   <w:footnote w:type="separator" w:id="-1">
     <w:p>
       <w:pPr>
@@ -5569,7 +6100,7 @@
 </file>
 
 <file path=word/header1.xml><?xml version="1.0" encoding="utf-8"?>
-<w:hdr xmlns:wpc="http://schemas.microsoft.com/office/word/2010/wordprocessingCanvas" xmlns:mo="http://schemas.microsoft.com/office/mac/office/2008/main" xmlns:mc="http://schemas.openxmlformats.org/markup-compatibility/2006" xmlns:mv="urn:schemas-microsoft-com:mac:vml" xmlns:o="urn:schemas-microsoft-com:office:office" xmlns:r="http://schemas.openxmlformats.org/officeDocument/2006/relationships" xmlns:m="http://schemas.openxmlformats.org/officeDocument/2006/math" xmlns:v="urn:schemas-microsoft-com:vml" xmlns:wp14="http://schemas.microsoft.com/office/word/2010/wordprocessingDrawing" xmlns:wp="http://schemas.openxmlformats.org/drawingml/2006/wordprocessingDrawing" xmlns:w10="urn:schemas-microsoft-com:office:word" xmlns:w="http://schemas.openxmlformats.org/wordprocessingml/2006/main" xmlns:w14="http://schemas.microsoft.com/office/word/2010/wordml" xmlns:w15="http://schemas.microsoft.com/office/word/2012/wordml" xmlns:wpg="http://schemas.microsoft.com/office/word/2010/wordprocessingGroup" xmlns:wpi="http://schemas.microsoft.com/office/word/2010/wordprocessingInk" xmlns:wne="http://schemas.microsoft.com/office/word/2006/wordml" xmlns:wps="http://schemas.microsoft.com/office/word/2010/wordprocessingShape" mc:Ignorable="w14 w15 wp14">
+<w:hdr xmlns:wpc="http://schemas.microsoft.com/office/word/2010/wordprocessingCanvas" xmlns:mc="http://schemas.openxmlformats.org/markup-compatibility/2006" xmlns:o="urn:schemas-microsoft-com:office:office" xmlns:r="http://schemas.openxmlformats.org/officeDocument/2006/relationships" xmlns:m="http://schemas.openxmlformats.org/officeDocument/2006/math" xmlns:v="urn:schemas-microsoft-com:vml" xmlns:wp14="http://schemas.microsoft.com/office/word/2010/wordprocessingDrawing" xmlns:wp="http://schemas.openxmlformats.org/drawingml/2006/wordprocessingDrawing" xmlns:w10="urn:schemas-microsoft-com:office:word" xmlns:w="http://schemas.openxmlformats.org/wordprocessingml/2006/main" xmlns:w14="http://schemas.microsoft.com/office/word/2010/wordml" xmlns:w15="http://schemas.microsoft.com/office/word/2012/wordml" xmlns:wpg="http://schemas.microsoft.com/office/word/2010/wordprocessingGroup" xmlns:wpi="http://schemas.microsoft.com/office/word/2010/wordprocessingInk" xmlns:wne="http://schemas.microsoft.com/office/word/2006/wordml" xmlns:wps="http://schemas.microsoft.com/office/word/2010/wordprocessingShape" mc:Ignorable="w14 w15 wp14">
   <w:p>
     <w:pPr>
       <w:rPr>
@@ -5674,8 +6205,8 @@
 </file>
 
 <file path=word/numbering.xml><?xml version="1.0" encoding="utf-8"?>
-<w:numbering xmlns:wpc="http://schemas.microsoft.com/office/word/2010/wordprocessingCanvas" xmlns:mo="http://schemas.microsoft.com/office/mac/office/2008/main" xmlns:mc="http://schemas.openxmlformats.org/markup-compatibility/2006" xmlns:mv="urn:schemas-microsoft-com:mac:vml" xmlns:o="urn:schemas-microsoft-com:office:office" xmlns:r="http://schemas.openxmlformats.org/officeDocument/2006/relationships" xmlns:m="http://schemas.openxmlformats.org/officeDocument/2006/math" xmlns:v="urn:schemas-microsoft-com:vml" xmlns:wp14="http://schemas.microsoft.com/office/word/2010/wordprocessingDrawing" xmlns:wp="http://schemas.openxmlformats.org/drawingml/2006/wordprocessingDrawing" xmlns:w10="urn:schemas-microsoft-com:office:word" xmlns:w="http://schemas.openxmlformats.org/wordprocessingml/2006/main" xmlns:w14="http://schemas.microsoft.com/office/word/2010/wordml" xmlns:w15="http://schemas.microsoft.com/office/word/2012/wordml" xmlns:wpg="http://schemas.microsoft.com/office/word/2010/wordprocessingGroup" xmlns:wpi="http://schemas.microsoft.com/office/word/2010/wordprocessingInk" xmlns:wne="http://schemas.microsoft.com/office/word/2006/wordml" xmlns:wps="http://schemas.microsoft.com/office/word/2010/wordprocessingShape" mc:Ignorable="w14 w15 wp14">
-  <w:abstractNum w:abstractNumId="0">
+<w:numbering xmlns:wpc="http://schemas.microsoft.com/office/word/2010/wordprocessingCanvas" xmlns:mc="http://schemas.openxmlformats.org/markup-compatibility/2006" xmlns:o="urn:schemas-microsoft-com:office:office" xmlns:r="http://schemas.openxmlformats.org/officeDocument/2006/relationships" xmlns:m="http://schemas.openxmlformats.org/officeDocument/2006/math" xmlns:v="urn:schemas-microsoft-com:vml" xmlns:wp14="http://schemas.microsoft.com/office/word/2010/wordprocessingDrawing" xmlns:wp="http://schemas.openxmlformats.org/drawingml/2006/wordprocessingDrawing" xmlns:w10="urn:schemas-microsoft-com:office:word" xmlns:w="http://schemas.openxmlformats.org/wordprocessingml/2006/main" xmlns:w14="http://schemas.microsoft.com/office/word/2010/wordml" xmlns:w15="http://schemas.microsoft.com/office/word/2012/wordml" xmlns:wpg="http://schemas.microsoft.com/office/word/2010/wordprocessingGroup" xmlns:wpi="http://schemas.microsoft.com/office/word/2010/wordprocessingInk" xmlns:wne="http://schemas.microsoft.com/office/word/2006/wordml" xmlns:wps="http://schemas.microsoft.com/office/word/2010/wordprocessingShape" mc:Ignorable="w14 w15 wp14">
+  <w:abstractNum w:abstractNumId="0" w15:restartNumberingAfterBreak="0">
     <w:nsid w:val="0D511665"/>
     <w:multiLevelType w:val="hybridMultilevel"/>
     <w:tmpl w:val="B9741A06"/>
@@ -5788,7 +6319,7 @@
       </w:rPr>
     </w:lvl>
   </w:abstractNum>
-  <w:abstractNum w:abstractNumId="1">
+  <w:abstractNum w:abstractNumId="1" w15:restartNumberingAfterBreak="0">
     <w:nsid w:val="1A27070D"/>
     <w:multiLevelType w:val="hybridMultilevel"/>
     <w:tmpl w:val="6FD6E6E0"/>
@@ -5901,7 +6432,7 @@
       </w:rPr>
     </w:lvl>
   </w:abstractNum>
-  <w:abstractNum w:abstractNumId="2">
+  <w:abstractNum w:abstractNumId="2" w15:restartNumberingAfterBreak="0">
     <w:nsid w:val="23540CB0"/>
     <w:multiLevelType w:val="hybridMultilevel"/>
     <w:tmpl w:val="BFAC9DCE"/>
@@ -6014,7 +6545,7 @@
       </w:rPr>
     </w:lvl>
   </w:abstractNum>
-  <w:abstractNum w:abstractNumId="3">
+  <w:abstractNum w:abstractNumId="3" w15:restartNumberingAfterBreak="0">
     <w:nsid w:val="2FFA4800"/>
     <w:multiLevelType w:val="hybridMultilevel"/>
     <w:tmpl w:val="C7AE11E0"/>
@@ -6127,7 +6658,7 @@
       </w:rPr>
     </w:lvl>
   </w:abstractNum>
-  <w:abstractNum w:abstractNumId="4">
+  <w:abstractNum w:abstractNumId="4" w15:restartNumberingAfterBreak="0">
     <w:nsid w:val="395B1F50"/>
     <w:multiLevelType w:val="hybridMultilevel"/>
     <w:tmpl w:val="00F648AE"/>
@@ -6240,7 +6771,7 @@
       </w:rPr>
     </w:lvl>
   </w:abstractNum>
-  <w:abstractNum w:abstractNumId="5">
+  <w:abstractNum w:abstractNumId="5" w15:restartNumberingAfterBreak="0">
     <w:nsid w:val="3A6909B0"/>
     <w:multiLevelType w:val="hybridMultilevel"/>
     <w:tmpl w:val="A232BF48"/>
@@ -6353,7 +6884,7 @@
       </w:rPr>
     </w:lvl>
   </w:abstractNum>
-  <w:abstractNum w:abstractNumId="6">
+  <w:abstractNum w:abstractNumId="6" w15:restartNumberingAfterBreak="0">
     <w:nsid w:val="4B6D4BD9"/>
     <w:multiLevelType w:val="hybridMultilevel"/>
     <w:tmpl w:val="068A39C8"/>
@@ -6466,7 +6997,7 @@
       </w:rPr>
     </w:lvl>
   </w:abstractNum>
-  <w:abstractNum w:abstractNumId="7">
+  <w:abstractNum w:abstractNumId="7" w15:restartNumberingAfterBreak="0">
     <w:nsid w:val="514A3B22"/>
     <w:multiLevelType w:val="hybridMultilevel"/>
     <w:tmpl w:val="A80C80FE"/>
@@ -6579,7 +7110,7 @@
       </w:rPr>
     </w:lvl>
   </w:abstractNum>
-  <w:abstractNum w:abstractNumId="8">
+  <w:abstractNum w:abstractNumId="8" w15:restartNumberingAfterBreak="0">
     <w:nsid w:val="580D2E89"/>
     <w:multiLevelType w:val="hybridMultilevel"/>
     <w:tmpl w:val="F2F06E30"/>
@@ -6692,7 +7223,7 @@
       </w:rPr>
     </w:lvl>
   </w:abstractNum>
-  <w:abstractNum w:abstractNumId="9">
+  <w:abstractNum w:abstractNumId="9" w15:restartNumberingAfterBreak="0">
     <w:nsid w:val="58F750EE"/>
     <w:multiLevelType w:val="hybridMultilevel"/>
     <w:tmpl w:val="1754452A"/>
@@ -6805,7 +7336,7 @@
       </w:rPr>
     </w:lvl>
   </w:abstractNum>
-  <w:abstractNum w:abstractNumId="10">
+  <w:abstractNum w:abstractNumId="10" w15:restartNumberingAfterBreak="0">
     <w:nsid w:val="6A1B50FC"/>
     <w:multiLevelType w:val="hybridMultilevel"/>
     <w:tmpl w:val="2ACC5292"/>
@@ -6971,7 +7502,7 @@
       </w:pPr>
     </w:pPrDefault>
   </w:docDefaults>
-  <w:latentStyles w:defLockedState="0" w:defUIPriority="99" w:defSemiHidden="0" w:defUnhideWhenUsed="0" w:defQFormat="0" w:count="380">
+  <w:latentStyles w:defLockedState="0" w:defUIPriority="99" w:defSemiHidden="0" w:defUnhideWhenUsed="0" w:defQFormat="0" w:count="371">
     <w:lsdException w:name="Normal" w:uiPriority="0" w:qFormat="1"/>
     <w:lsdException w:name="heading 1" w:uiPriority="9" w:qFormat="1"/>
     <w:lsdException w:name="heading 2" w:semiHidden="1" w:uiPriority="9" w:unhideWhenUsed="1" w:qFormat="1"/>
@@ -7633,7 +8164,6 @@
       <w:spacing w:after="0" w:line="240" w:lineRule="auto"/>
     </w:pPr>
     <w:tblPr>
-      <w:tblInd w:w="0" w:type="dxa"/>
       <w:tblBorders>
         <w:top w:val="single" w:sz="4" w:space="0" w:color="auto"/>
         <w:left w:val="single" w:sz="4" w:space="0" w:color="auto"/>
@@ -7642,12 +8172,6 @@
         <w:insideH w:val="single" w:sz="4" w:space="0" w:color="auto"/>
         <w:insideV w:val="single" w:sz="4" w:space="0" w:color="auto"/>
       </w:tblBorders>
-      <w:tblCellMar>
-        <w:top w:w="0" w:type="dxa"/>
-        <w:left w:w="108" w:type="dxa"/>
-        <w:bottom w:w="0" w:type="dxa"/>
-        <w:right w:w="108" w:type="dxa"/>
-      </w:tblCellMar>
     </w:tblPr>
   </w:style>
 </w:styles>
@@ -7919,7 +8443,7 @@
 </file>
 
 <file path=customXml/itemProps1.xml><?xml version="1.0" encoding="utf-8"?>
-<ds:datastoreItem xmlns:ds="http://schemas.openxmlformats.org/officeDocument/2006/customXml" ds:itemID="{51795A4A-037D-4648-8F8E-905658BDE427}">
+<ds:datastoreItem xmlns:ds="http://schemas.openxmlformats.org/officeDocument/2006/customXml" ds:itemID="{249F5675-84E5-4867-9449-EF2744B6265E}">
   <ds:schemaRefs>
     <ds:schemaRef ds:uri="http://schemas.openxmlformats.org/officeDocument/2006/bibliography"/>
   </ds:schemaRefs>

</xml_diff>